<commit_message>
[fix] update demo function logout
</commit_message>
<xml_diff>
--- a/Doc/sdk/DLink_IOS_SDK_Integration_Steps.docx
+++ b/Doc/sdk/DLink_IOS_SDK_Integration_Steps.docx
@@ -1,6 +1,6 @@
 
 <file path=word/document.xml><?xml version="1.0" encoding="utf-8"?>
-<w:document xmlns:wpc="http://schemas.microsoft.com/office/word/2010/wordprocessingCanvas" xmlns:cx="http://schemas.microsoft.com/office/drawing/2014/chartex" xmlns:cx1="http://schemas.microsoft.com/office/drawing/2015/9/8/chartex" xmlns:cx2="http://schemas.microsoft.com/office/drawing/2015/10/21/chartex" xmlns:cx3="http://schemas.microsoft.com/office/drawing/2016/5/9/chartex" xmlns:cx4="http://schemas.microsoft.com/office/drawing/2016/5/10/chartex" xmlns:cx5="http://schemas.microsoft.com/office/drawing/2016/5/11/chartex" xmlns:cx6="http://schemas.microsoft.com/office/drawing/2016/5/12/chartex" xmlns:cx7="http://schemas.microsoft.com/office/drawing/2016/5/13/chartex" xmlns:cx8="http://schemas.microsoft.com/office/drawing/2016/5/14/chartex" xmlns:mc="http://schemas.openxmlformats.org/markup-compatibility/2006" xmlns:aink="http://schemas.microsoft.com/office/drawing/2016/ink" xmlns:am3d="http://schemas.microsoft.com/office/drawing/2017/model3d" xmlns:o="urn:schemas-microsoft-com:office:office" xmlns:r="http://schemas.openxmlformats.org/officeDocument/2006/relationships" xmlns:m="http://schemas.openxmlformats.org/officeDocument/2006/math" xmlns:v="urn:schemas-microsoft-com:vml" xmlns:wp14="http://schemas.microsoft.com/office/word/2010/wordprocessingDrawing" xmlns:wp="http://schemas.openxmlformats.org/drawingml/2006/wordprocessingDrawing" xmlns:w10="urn:schemas-microsoft-com:office:word" xmlns:w="http://schemas.openxmlformats.org/wordprocessingml/2006/main" xmlns:w14="http://schemas.microsoft.com/office/word/2010/wordml" xmlns:w15="http://schemas.microsoft.com/office/word/2012/wordml" xmlns:w16cex="http://schemas.microsoft.com/office/word/2018/wordml/cex" xmlns:w16cid="http://schemas.microsoft.com/office/word/2016/wordml/cid" xmlns:w16="http://schemas.microsoft.com/office/word/2018/wordml" xmlns:w16sdtdh="http://schemas.microsoft.com/office/word/2020/wordml/sdtdatahash" xmlns:w16se="http://schemas.microsoft.com/office/word/2015/wordml/symex" xmlns:wpg="http://schemas.microsoft.com/office/word/2010/wordprocessingGroup" xmlns:wpi="http://schemas.microsoft.com/office/word/2010/wordprocessingInk" xmlns:wne="http://schemas.microsoft.com/office/word/2006/wordml" xmlns:wps="http://schemas.microsoft.com/office/word/2010/wordprocessingShape" mc:Ignorable="w14 w15 w16se w16cid w16 w16cex w16sdtdh wp14">
+<w:document xmlns:wpc="http://schemas.microsoft.com/office/word/2010/wordprocessingCanvas" xmlns:cx="http://schemas.microsoft.com/office/drawing/2014/chartex" xmlns:cx1="http://schemas.microsoft.com/office/drawing/2015/9/8/chartex" xmlns:cx2="http://schemas.microsoft.com/office/drawing/2015/10/21/chartex" xmlns:cx3="http://schemas.microsoft.com/office/drawing/2016/5/9/chartex" xmlns:cx4="http://schemas.microsoft.com/office/drawing/2016/5/10/chartex" xmlns:cx5="http://schemas.microsoft.com/office/drawing/2016/5/11/chartex" xmlns:cx6="http://schemas.microsoft.com/office/drawing/2016/5/12/chartex" xmlns:cx7="http://schemas.microsoft.com/office/drawing/2016/5/13/chartex" xmlns:cx8="http://schemas.microsoft.com/office/drawing/2016/5/14/chartex" xmlns:mc="http://schemas.openxmlformats.org/markup-compatibility/2006" xmlns:aink="http://schemas.microsoft.com/office/drawing/2016/ink" xmlns:am3d="http://schemas.microsoft.com/office/drawing/2017/model3d" xmlns:o="urn:schemas-microsoft-com:office:office" xmlns:oel="http://schemas.microsoft.com/office/2019/extlst" xmlns:r="http://schemas.openxmlformats.org/officeDocument/2006/relationships" xmlns:m="http://schemas.openxmlformats.org/officeDocument/2006/math" xmlns:v="urn:schemas-microsoft-com:vml" xmlns:wp14="http://schemas.microsoft.com/office/word/2010/wordprocessingDrawing" xmlns:wp="http://schemas.openxmlformats.org/drawingml/2006/wordprocessingDrawing" xmlns:w10="urn:schemas-microsoft-com:office:word" xmlns:w="http://schemas.openxmlformats.org/wordprocessingml/2006/main" xmlns:w14="http://schemas.microsoft.com/office/word/2010/wordml" xmlns:w15="http://schemas.microsoft.com/office/word/2012/wordml" xmlns:w16cex="http://schemas.microsoft.com/office/word/2018/wordml/cex" xmlns:w16cid="http://schemas.microsoft.com/office/word/2016/wordml/cid" xmlns:w16="http://schemas.microsoft.com/office/word/2018/wordml" xmlns:w16sdtdh="http://schemas.microsoft.com/office/word/2020/wordml/sdtdatahash" xmlns:w16se="http://schemas.microsoft.com/office/word/2015/wordml/symex" xmlns:wpg="http://schemas.microsoft.com/office/word/2010/wordprocessingGroup" xmlns:wpi="http://schemas.microsoft.com/office/word/2010/wordprocessingInk" xmlns:wne="http://schemas.microsoft.com/office/word/2006/wordml" xmlns:wps="http://schemas.microsoft.com/office/word/2010/wordprocessingShape" mc:Ignorable="w14 w15 w16se w16cid w16 w16cex w16sdtdh wp14">
   <w:body>
     <w:p>
       <w:pPr>
@@ -64,7 +64,7 @@
     <w:tbl>
       <w:tblPr>
         <w:tblStyle w:val="a"/>
-        <w:tblW w:w="14040" w:type="dxa"/>
+        <w:tblW w:w="9439" w:type="dxa"/>
         <w:tblInd w:w="115" w:type="dxa"/>
         <w:tblBorders>
           <w:top w:val="single" w:sz="8" w:space="0" w:color="C1C7CD"/>
@@ -76,17 +76,17 @@
         <w:tblLook w:val="0400" w:firstRow="0" w:lastRow="0" w:firstColumn="0" w:lastColumn="0" w:noHBand="0" w:noVBand="1"/>
       </w:tblPr>
       <w:tblGrid>
-        <w:gridCol w:w="2638"/>
-        <w:gridCol w:w="2057"/>
-        <w:gridCol w:w="9345"/>
+        <w:gridCol w:w="1773"/>
+        <w:gridCol w:w="1383"/>
+        <w:gridCol w:w="6283"/>
       </w:tblGrid>
       <w:tr>
         <w:trPr>
-          <w:trHeight w:val="450"/>
+          <w:trHeight w:val="460"/>
         </w:trPr>
         <w:tc>
           <w:tcPr>
-            <w:tcW w:w="2638" w:type="dxa"/>
+            <w:tcW w:w="1773" w:type="dxa"/>
             <w:tcMar>
               <w:top w:w="75" w:type="dxa"/>
               <w:left w:w="120" w:type="dxa"/>
@@ -110,7 +110,7 @@
         </w:tc>
         <w:tc>
           <w:tcPr>
-            <w:tcW w:w="2057" w:type="dxa"/>
+            <w:tcW w:w="1383" w:type="dxa"/>
             <w:tcBorders>
               <w:left w:val="single" w:sz="8" w:space="0" w:color="C1C7CD"/>
             </w:tcBorders>
@@ -137,7 +137,7 @@
         </w:tc>
         <w:tc>
           <w:tcPr>
-            <w:tcW w:w="9345" w:type="dxa"/>
+            <w:tcW w:w="6283" w:type="dxa"/>
             <w:tcBorders>
               <w:left w:val="single" w:sz="8" w:space="0" w:color="C1C7CD"/>
             </w:tcBorders>
@@ -165,11 +165,11 @@
       </w:tr>
       <w:tr>
         <w:trPr>
-          <w:trHeight w:val="465"/>
+          <w:trHeight w:val="475"/>
         </w:trPr>
         <w:tc>
           <w:tcPr>
-            <w:tcW w:w="2638" w:type="dxa"/>
+            <w:tcW w:w="1773" w:type="dxa"/>
             <w:tcBorders>
               <w:top w:val="single" w:sz="8" w:space="0" w:color="C1C7CD"/>
             </w:tcBorders>
@@ -196,7 +196,7 @@
         </w:tc>
         <w:tc>
           <w:tcPr>
-            <w:tcW w:w="2057" w:type="dxa"/>
+            <w:tcW w:w="1383" w:type="dxa"/>
             <w:tcBorders>
               <w:top w:val="single" w:sz="8" w:space="0" w:color="C1C7CD"/>
               <w:left w:val="single" w:sz="8" w:space="0" w:color="C1C7CD"/>
@@ -224,7 +224,7 @@
         </w:tc>
         <w:tc>
           <w:tcPr>
-            <w:tcW w:w="9345" w:type="dxa"/>
+            <w:tcW w:w="6283" w:type="dxa"/>
             <w:tcBorders>
               <w:top w:val="single" w:sz="8" w:space="0" w:color="C1C7CD"/>
               <w:left w:val="single" w:sz="8" w:space="0" w:color="C1C7CD"/>
@@ -253,11 +253,11 @@
       </w:tr>
       <w:tr>
         <w:trPr>
-          <w:trHeight w:val="465"/>
+          <w:trHeight w:val="475"/>
         </w:trPr>
         <w:tc>
           <w:tcPr>
-            <w:tcW w:w="2638" w:type="dxa"/>
+            <w:tcW w:w="1773" w:type="dxa"/>
             <w:tcBorders>
               <w:top w:val="single" w:sz="8" w:space="0" w:color="C1C7CD"/>
             </w:tcBorders>
@@ -284,7 +284,7 @@
         </w:tc>
         <w:tc>
           <w:tcPr>
-            <w:tcW w:w="2057" w:type="dxa"/>
+            <w:tcW w:w="1383" w:type="dxa"/>
             <w:tcBorders>
               <w:top w:val="single" w:sz="8" w:space="0" w:color="C1C7CD"/>
               <w:left w:val="single" w:sz="8" w:space="0" w:color="C1C7CD"/>
@@ -312,7 +312,7 @@
         </w:tc>
         <w:tc>
           <w:tcPr>
-            <w:tcW w:w="9345" w:type="dxa"/>
+            <w:tcW w:w="6283" w:type="dxa"/>
             <w:tcBorders>
               <w:top w:val="single" w:sz="8" w:space="0" w:color="C1C7CD"/>
               <w:left w:val="single" w:sz="8" w:space="0" w:color="C1C7CD"/>
@@ -341,11 +341,11 @@
       </w:tr>
       <w:tr>
         <w:trPr>
-          <w:trHeight w:val="465"/>
+          <w:trHeight w:val="475"/>
         </w:trPr>
         <w:tc>
           <w:tcPr>
-            <w:tcW w:w="2638" w:type="dxa"/>
+            <w:tcW w:w="1773" w:type="dxa"/>
             <w:tcBorders>
               <w:top w:val="single" w:sz="8" w:space="0" w:color="C1C7CD"/>
             </w:tcBorders>
@@ -372,7 +372,7 @@
         </w:tc>
         <w:tc>
           <w:tcPr>
-            <w:tcW w:w="2057" w:type="dxa"/>
+            <w:tcW w:w="1383" w:type="dxa"/>
             <w:tcBorders>
               <w:top w:val="single" w:sz="8" w:space="0" w:color="C1C7CD"/>
               <w:left w:val="single" w:sz="8" w:space="0" w:color="C1C7CD"/>
@@ -400,7 +400,7 @@
         </w:tc>
         <w:tc>
           <w:tcPr>
-            <w:tcW w:w="9345" w:type="dxa"/>
+            <w:tcW w:w="6283" w:type="dxa"/>
             <w:tcBorders>
               <w:top w:val="single" w:sz="8" w:space="0" w:color="C1C7CD"/>
               <w:left w:val="single" w:sz="8" w:space="0" w:color="C1C7CD"/>
@@ -445,11 +445,11 @@
       </w:tr>
       <w:tr>
         <w:trPr>
-          <w:trHeight w:val="465"/>
+          <w:trHeight w:val="475"/>
         </w:trPr>
         <w:tc>
           <w:tcPr>
-            <w:tcW w:w="2638" w:type="dxa"/>
+            <w:tcW w:w="1773" w:type="dxa"/>
             <w:tcBorders>
               <w:top w:val="single" w:sz="8" w:space="0" w:color="C1C7CD"/>
             </w:tcBorders>
@@ -476,7 +476,7 @@
         </w:tc>
         <w:tc>
           <w:tcPr>
-            <w:tcW w:w="2057" w:type="dxa"/>
+            <w:tcW w:w="1383" w:type="dxa"/>
             <w:tcBorders>
               <w:top w:val="single" w:sz="8" w:space="0" w:color="C1C7CD"/>
               <w:left w:val="single" w:sz="8" w:space="0" w:color="C1C7CD"/>
@@ -504,7 +504,7 @@
         </w:tc>
         <w:tc>
           <w:tcPr>
-            <w:tcW w:w="9345" w:type="dxa"/>
+            <w:tcW w:w="6283" w:type="dxa"/>
             <w:tcBorders>
               <w:top w:val="single" w:sz="8" w:space="0" w:color="C1C7CD"/>
               <w:left w:val="single" w:sz="8" w:space="0" w:color="C1C7CD"/>
@@ -533,11 +533,11 @@
       </w:tr>
       <w:tr>
         <w:trPr>
-          <w:trHeight w:val="465"/>
+          <w:trHeight w:val="475"/>
         </w:trPr>
         <w:tc>
           <w:tcPr>
-            <w:tcW w:w="2638" w:type="dxa"/>
+            <w:tcW w:w="1773" w:type="dxa"/>
             <w:tcBorders>
               <w:top w:val="single" w:sz="8" w:space="0" w:color="C1C7CD"/>
               <w:bottom w:val="single" w:sz="8" w:space="0" w:color="C1C7CD"/>
@@ -565,7 +565,7 @@
         </w:tc>
         <w:tc>
           <w:tcPr>
-            <w:tcW w:w="2057" w:type="dxa"/>
+            <w:tcW w:w="1383" w:type="dxa"/>
             <w:tcBorders>
               <w:top w:val="single" w:sz="8" w:space="0" w:color="C1C7CD"/>
               <w:left w:val="single" w:sz="8" w:space="0" w:color="C1C7CD"/>
@@ -598,7 +598,7 @@
         </w:tc>
         <w:tc>
           <w:tcPr>
-            <w:tcW w:w="9345" w:type="dxa"/>
+            <w:tcW w:w="6283" w:type="dxa"/>
             <w:tcBorders>
               <w:top w:val="single" w:sz="8" w:space="0" w:color="C1C7CD"/>
               <w:left w:val="single" w:sz="8" w:space="0" w:color="C1C7CD"/>
@@ -637,11 +637,11 @@
       </w:tr>
       <w:tr>
         <w:trPr>
-          <w:trHeight w:val="465"/>
+          <w:trHeight w:val="475"/>
         </w:trPr>
         <w:tc>
           <w:tcPr>
-            <w:tcW w:w="2638" w:type="dxa"/>
+            <w:tcW w:w="1773" w:type="dxa"/>
             <w:tcBorders>
               <w:top w:val="single" w:sz="8" w:space="0" w:color="C1C7CD"/>
               <w:bottom w:val="single" w:sz="8" w:space="0" w:color="C1C7CD"/>
@@ -673,7 +673,7 @@
         </w:tc>
         <w:tc>
           <w:tcPr>
-            <w:tcW w:w="2057" w:type="dxa"/>
+            <w:tcW w:w="1383" w:type="dxa"/>
             <w:tcBorders>
               <w:top w:val="single" w:sz="8" w:space="0" w:color="C1C7CD"/>
               <w:left w:val="single" w:sz="8" w:space="0" w:color="C1C7CD"/>
@@ -706,7 +706,7 @@
         </w:tc>
         <w:tc>
           <w:tcPr>
-            <w:tcW w:w="9345" w:type="dxa"/>
+            <w:tcW w:w="6283" w:type="dxa"/>
             <w:tcBorders>
               <w:top w:val="single" w:sz="8" w:space="0" w:color="C1C7CD"/>
               <w:left w:val="single" w:sz="8" w:space="0" w:color="C1C7CD"/>
@@ -740,11 +740,11 @@
       </w:tr>
       <w:tr>
         <w:trPr>
-          <w:trHeight w:val="465"/>
+          <w:trHeight w:val="475"/>
         </w:trPr>
         <w:tc>
           <w:tcPr>
-            <w:tcW w:w="2638" w:type="dxa"/>
+            <w:tcW w:w="1773" w:type="dxa"/>
             <w:tcBorders>
               <w:top w:val="single" w:sz="8" w:space="0" w:color="C1C7CD"/>
               <w:bottom w:val="single" w:sz="8" w:space="0" w:color="C1C7CD"/>
@@ -776,7 +776,7 @@
         </w:tc>
         <w:tc>
           <w:tcPr>
-            <w:tcW w:w="2057" w:type="dxa"/>
+            <w:tcW w:w="1383" w:type="dxa"/>
             <w:tcBorders>
               <w:top w:val="single" w:sz="8" w:space="0" w:color="C1C7CD"/>
               <w:left w:val="single" w:sz="8" w:space="0" w:color="C1C7CD"/>
@@ -809,7 +809,7 @@
         </w:tc>
         <w:tc>
           <w:tcPr>
-            <w:tcW w:w="9345" w:type="dxa"/>
+            <w:tcW w:w="6283" w:type="dxa"/>
             <w:tcBorders>
               <w:top w:val="single" w:sz="8" w:space="0" w:color="C1C7CD"/>
               <w:left w:val="single" w:sz="8" w:space="0" w:color="C1C7CD"/>
@@ -863,11 +863,11 @@
       </w:tr>
       <w:tr>
         <w:trPr>
-          <w:trHeight w:val="465"/>
+          <w:trHeight w:val="475"/>
         </w:trPr>
         <w:tc>
           <w:tcPr>
-            <w:tcW w:w="2638" w:type="dxa"/>
+            <w:tcW w:w="1773" w:type="dxa"/>
             <w:tcBorders>
               <w:top w:val="single" w:sz="8" w:space="0" w:color="C1C7CD"/>
             </w:tcBorders>
@@ -898,7 +898,7 @@
         </w:tc>
         <w:tc>
           <w:tcPr>
-            <w:tcW w:w="2057" w:type="dxa"/>
+            <w:tcW w:w="1383" w:type="dxa"/>
             <w:tcBorders>
               <w:top w:val="single" w:sz="8" w:space="0" w:color="C1C7CD"/>
               <w:left w:val="single" w:sz="8" w:space="0" w:color="C1C7CD"/>
@@ -930,7 +930,7 @@
         </w:tc>
         <w:tc>
           <w:tcPr>
-            <w:tcW w:w="9345" w:type="dxa"/>
+            <w:tcW w:w="6283" w:type="dxa"/>
             <w:tcBorders>
               <w:top w:val="single" w:sz="8" w:space="0" w:color="C1C7CD"/>
               <w:left w:val="single" w:sz="8" w:space="0" w:color="C1C7CD"/>
@@ -1023,11 +1023,11 @@
       </w:tr>
       <w:tr>
         <w:trPr>
-          <w:trHeight w:val="465"/>
+          <w:trHeight w:val="475"/>
         </w:trPr>
         <w:tc>
           <w:tcPr>
-            <w:tcW w:w="2638" w:type="dxa"/>
+            <w:tcW w:w="1773" w:type="dxa"/>
             <w:tcBorders>
               <w:top w:val="single" w:sz="8" w:space="0" w:color="C1C7CD"/>
               <w:bottom w:val="single" w:sz="8" w:space="0" w:color="C1C7CD"/>
@@ -1058,7 +1058,7 @@
         </w:tc>
         <w:tc>
           <w:tcPr>
-            <w:tcW w:w="2057" w:type="dxa"/>
+            <w:tcW w:w="1383" w:type="dxa"/>
             <w:tcBorders>
               <w:top w:val="single" w:sz="8" w:space="0" w:color="C1C7CD"/>
               <w:left w:val="single" w:sz="8" w:space="0" w:color="C1C7CD"/>
@@ -1090,7 +1090,7 @@
         </w:tc>
         <w:tc>
           <w:tcPr>
-            <w:tcW w:w="9345" w:type="dxa"/>
+            <w:tcW w:w="6283" w:type="dxa"/>
             <w:tcBorders>
               <w:top w:val="single" w:sz="8" w:space="0" w:color="C1C7CD"/>
               <w:left w:val="single" w:sz="8" w:space="0" w:color="C1C7CD"/>
@@ -1137,11 +1137,11 @@
       </w:tr>
       <w:tr>
         <w:trPr>
-          <w:trHeight w:val="465"/>
+          <w:trHeight w:val="475"/>
         </w:trPr>
         <w:tc>
           <w:tcPr>
-            <w:tcW w:w="2638" w:type="dxa"/>
+            <w:tcW w:w="1773" w:type="dxa"/>
             <w:tcBorders>
               <w:top w:val="single" w:sz="8" w:space="0" w:color="C1C7CD"/>
               <w:bottom w:val="single" w:sz="8" w:space="0" w:color="C1C7CD"/>
@@ -1171,7 +1171,7 @@
         </w:tc>
         <w:tc>
           <w:tcPr>
-            <w:tcW w:w="2057" w:type="dxa"/>
+            <w:tcW w:w="1383" w:type="dxa"/>
             <w:tcBorders>
               <w:top w:val="single" w:sz="8" w:space="0" w:color="C1C7CD"/>
               <w:left w:val="single" w:sz="8" w:space="0" w:color="C1C7CD"/>
@@ -1202,7 +1202,7 @@
         </w:tc>
         <w:tc>
           <w:tcPr>
-            <w:tcW w:w="9345" w:type="dxa"/>
+            <w:tcW w:w="6283" w:type="dxa"/>
             <w:tcBorders>
               <w:top w:val="single" w:sz="8" w:space="0" w:color="C1C7CD"/>
               <w:left w:val="single" w:sz="8" w:space="0" w:color="C1C7CD"/>
@@ -1278,11 +1278,11 @@
       </w:tr>
       <w:tr>
         <w:trPr>
-          <w:trHeight w:val="465"/>
+          <w:trHeight w:val="475"/>
         </w:trPr>
         <w:tc>
           <w:tcPr>
-            <w:tcW w:w="2638" w:type="dxa"/>
+            <w:tcW w:w="1773" w:type="dxa"/>
             <w:tcBorders>
               <w:top w:val="single" w:sz="8" w:space="0" w:color="C1C7CD"/>
               <w:bottom w:val="single" w:sz="8" w:space="0" w:color="C1C7CD"/>
@@ -1312,7 +1312,7 @@
         </w:tc>
         <w:tc>
           <w:tcPr>
-            <w:tcW w:w="2057" w:type="dxa"/>
+            <w:tcW w:w="1383" w:type="dxa"/>
             <w:tcBorders>
               <w:top w:val="single" w:sz="8" w:space="0" w:color="C1C7CD"/>
               <w:left w:val="single" w:sz="8" w:space="0" w:color="C1C7CD"/>
@@ -1343,7 +1343,7 @@
         </w:tc>
         <w:tc>
           <w:tcPr>
-            <w:tcW w:w="9345" w:type="dxa"/>
+            <w:tcW w:w="6283" w:type="dxa"/>
             <w:tcBorders>
               <w:top w:val="single" w:sz="8" w:space="0" w:color="C1C7CD"/>
               <w:left w:val="single" w:sz="8" w:space="0" w:color="C1C7CD"/>
@@ -1389,11 +1389,11 @@
       </w:tr>
       <w:tr>
         <w:trPr>
-          <w:trHeight w:val="465"/>
+          <w:trHeight w:val="475"/>
         </w:trPr>
         <w:tc>
           <w:tcPr>
-            <w:tcW w:w="2638" w:type="dxa"/>
+            <w:tcW w:w="1773" w:type="dxa"/>
             <w:tcBorders>
               <w:top w:val="single" w:sz="8" w:space="0" w:color="C1C7CD"/>
               <w:bottom w:val="single" w:sz="8" w:space="0" w:color="C1C7CD"/>
@@ -1423,7 +1423,7 @@
         </w:tc>
         <w:tc>
           <w:tcPr>
-            <w:tcW w:w="2057" w:type="dxa"/>
+            <w:tcW w:w="1383" w:type="dxa"/>
             <w:tcBorders>
               <w:top w:val="single" w:sz="8" w:space="0" w:color="C1C7CD"/>
               <w:left w:val="single" w:sz="8" w:space="0" w:color="C1C7CD"/>
@@ -1454,7 +1454,7 @@
         </w:tc>
         <w:tc>
           <w:tcPr>
-            <w:tcW w:w="9345" w:type="dxa"/>
+            <w:tcW w:w="6283" w:type="dxa"/>
             <w:tcBorders>
               <w:top w:val="single" w:sz="8" w:space="0" w:color="C1C7CD"/>
               <w:left w:val="single" w:sz="8" w:space="0" w:color="C1C7CD"/>
@@ -1530,11 +1530,11 @@
       </w:tr>
       <w:tr>
         <w:trPr>
-          <w:trHeight w:val="465"/>
+          <w:trHeight w:val="475"/>
         </w:trPr>
         <w:tc>
           <w:tcPr>
-            <w:tcW w:w="2638" w:type="dxa"/>
+            <w:tcW w:w="1773" w:type="dxa"/>
             <w:tcBorders>
               <w:top w:val="single" w:sz="8" w:space="0" w:color="C1C7CD"/>
               <w:bottom w:val="single" w:sz="8" w:space="0" w:color="C1C7CD"/>
@@ -1558,13 +1558,14 @@
               <w:rPr>
                 <w:rFonts w:ascii="Cambria" w:eastAsia="Cambria" w:hAnsi="Cambria" w:cs="Cambria"/>
               </w:rPr>
+              <w:lastRenderedPageBreak/>
               <w:t>13</w:t>
             </w:r>
           </w:p>
         </w:tc>
         <w:tc>
           <w:tcPr>
-            <w:tcW w:w="2057" w:type="dxa"/>
+            <w:tcW w:w="1383" w:type="dxa"/>
             <w:tcBorders>
               <w:top w:val="single" w:sz="8" w:space="0" w:color="C1C7CD"/>
               <w:left w:val="single" w:sz="8" w:space="0" w:color="C1C7CD"/>
@@ -1595,7 +1596,7 @@
         </w:tc>
         <w:tc>
           <w:tcPr>
-            <w:tcW w:w="9345" w:type="dxa"/>
+            <w:tcW w:w="6283" w:type="dxa"/>
             <w:tcBorders>
               <w:top w:val="single" w:sz="8" w:space="0" w:color="C1C7CD"/>
               <w:left w:val="single" w:sz="8" w:space="0" w:color="C1C7CD"/>
@@ -1640,13 +1641,14 @@
       </w:tr>
       <w:tr>
         <w:trPr>
-          <w:trHeight w:val="465"/>
+          <w:trHeight w:val="475"/>
         </w:trPr>
         <w:tc>
           <w:tcPr>
-            <w:tcW w:w="2638" w:type="dxa"/>
+            <w:tcW w:w="1773" w:type="dxa"/>
             <w:tcBorders>
               <w:top w:val="single" w:sz="8" w:space="0" w:color="C1C7CD"/>
+              <w:bottom w:val="single" w:sz="8" w:space="0" w:color="C1C7CD"/>
             </w:tcBorders>
             <w:tcMar>
               <w:top w:w="75" w:type="dxa"/>
@@ -1669,17 +1671,17 @@
                 <w:rFonts w:ascii="Cambria" w:eastAsia="Cambria" w:hAnsi="Cambria" w:cs="Cambria"/>
                 <w:lang w:val="vi-VN"/>
               </w:rPr>
-              <w:lastRenderedPageBreak/>
               <w:t>14</w:t>
             </w:r>
           </w:p>
         </w:tc>
         <w:tc>
           <w:tcPr>
-            <w:tcW w:w="2057" w:type="dxa"/>
+            <w:tcW w:w="1383" w:type="dxa"/>
             <w:tcBorders>
               <w:top w:val="single" w:sz="8" w:space="0" w:color="C1C7CD"/>
               <w:left w:val="single" w:sz="8" w:space="0" w:color="C1C7CD"/>
+              <w:bottom w:val="single" w:sz="8" w:space="0" w:color="C1C7CD"/>
             </w:tcBorders>
             <w:tcMar>
               <w:top w:w="75" w:type="dxa"/>
@@ -1708,10 +1710,11 @@
         </w:tc>
         <w:tc>
           <w:tcPr>
-            <w:tcW w:w="9345" w:type="dxa"/>
+            <w:tcW w:w="6283" w:type="dxa"/>
             <w:tcBorders>
               <w:top w:val="single" w:sz="8" w:space="0" w:color="C1C7CD"/>
               <w:left w:val="single" w:sz="8" w:space="0" w:color="C1C7CD"/>
+              <w:bottom w:val="single" w:sz="8" w:space="0" w:color="C1C7CD"/>
             </w:tcBorders>
             <w:tcMar>
               <w:top w:w="75" w:type="dxa"/>
@@ -1758,6 +1761,115 @@
           </w:p>
         </w:tc>
       </w:tr>
+      <w:tr>
+        <w:trPr>
+          <w:trHeight w:val="475"/>
+        </w:trPr>
+        <w:tc>
+          <w:tcPr>
+            <w:tcW w:w="1773" w:type="dxa"/>
+            <w:tcBorders>
+              <w:top w:val="single" w:sz="8" w:space="0" w:color="C1C7CD"/>
+            </w:tcBorders>
+            <w:tcMar>
+              <w:top w:w="75" w:type="dxa"/>
+              <w:left w:w="120" w:type="dxa"/>
+              <w:bottom w:w="75" w:type="dxa"/>
+              <w:right w:w="120" w:type="dxa"/>
+            </w:tcMar>
+          </w:tcPr>
+          <w:p>
+            <w:pPr>
+              <w:spacing w:after="0"/>
+              <w:ind w:left="240"/>
+              <w:rPr>
+                <w:rFonts w:ascii="Cambria" w:eastAsia="Cambria" w:hAnsi="Cambria" w:cs="Cambria"/>
+                <w:lang w:val="vi-VN"/>
+              </w:rPr>
+            </w:pPr>
+            <w:r>
+              <w:rPr>
+                <w:rFonts w:ascii="Cambria" w:eastAsia="Cambria" w:hAnsi="Cambria" w:cs="Cambria"/>
+                <w:lang w:val="vi-VN"/>
+              </w:rPr>
+              <w:t>15</w:t>
+            </w:r>
+          </w:p>
+        </w:tc>
+        <w:tc>
+          <w:tcPr>
+            <w:tcW w:w="1383" w:type="dxa"/>
+            <w:tcBorders>
+              <w:top w:val="single" w:sz="8" w:space="0" w:color="C1C7CD"/>
+              <w:left w:val="single" w:sz="8" w:space="0" w:color="C1C7CD"/>
+            </w:tcBorders>
+            <w:tcMar>
+              <w:top w:w="75" w:type="dxa"/>
+              <w:left w:w="120" w:type="dxa"/>
+              <w:bottom w:w="75" w:type="dxa"/>
+              <w:right w:w="120" w:type="dxa"/>
+            </w:tcMar>
+          </w:tcPr>
+          <w:p>
+            <w:pPr>
+              <w:spacing w:after="0"/>
+              <w:ind w:left="240"/>
+              <w:rPr>
+                <w:rFonts w:ascii="Cambria" w:eastAsia="Cambria" w:hAnsi="Cambria" w:cs="Cambria"/>
+                <w:lang w:val="vi-VN"/>
+              </w:rPr>
+            </w:pPr>
+            <w:r>
+              <w:rPr>
+                <w:rFonts w:ascii="Cambria" w:eastAsia="Cambria" w:hAnsi="Cambria" w:cs="Cambria"/>
+                <w:lang w:val="vi-VN"/>
+              </w:rPr>
+              <w:t>2022/11/11</w:t>
+            </w:r>
+          </w:p>
+        </w:tc>
+        <w:tc>
+          <w:tcPr>
+            <w:tcW w:w="6283" w:type="dxa"/>
+            <w:tcBorders>
+              <w:top w:val="single" w:sz="8" w:space="0" w:color="C1C7CD"/>
+              <w:left w:val="single" w:sz="8" w:space="0" w:color="C1C7CD"/>
+            </w:tcBorders>
+            <w:tcMar>
+              <w:top w:w="75" w:type="dxa"/>
+              <w:left w:w="120" w:type="dxa"/>
+              <w:bottom w:w="75" w:type="dxa"/>
+              <w:right w:w="120" w:type="dxa"/>
+            </w:tcMar>
+          </w:tcPr>
+          <w:p>
+            <w:pPr>
+              <w:spacing w:after="0"/>
+              <w:rPr>
+                <w:rFonts w:ascii="Cambria" w:eastAsia="Cambria" w:hAnsi="Cambria" w:cs="Cambria"/>
+                <w:highlight w:val="yellow"/>
+                <w:lang w:val="vi-VN"/>
+              </w:rPr>
+            </w:pPr>
+            <w:r>
+              <w:rPr>
+                <w:rFonts w:ascii="Cambria" w:eastAsia="Cambria" w:hAnsi="Cambria" w:cs="Cambria"/>
+                <w:highlight w:val="yellow"/>
+                <w:lang w:val="vi-VN"/>
+              </w:rPr>
+              <w:t xml:space="preserve">+ Update </w:t>
+            </w:r>
+            <w:r>
+              <w:rPr>
+                <w:rFonts w:ascii="Cambria" w:eastAsia="Cambria" w:hAnsi="Cambria" w:cs="Cambria"/>
+                <w:highlight w:val="yellow"/>
+                <w:lang w:val="vi-VN"/>
+              </w:rPr>
+              <w:t>pod 'NotificationSDK'</w:t>
+            </w:r>
+          </w:p>
+        </w:tc>
+      </w:tr>
     </w:tbl>
     <w:p>
       <w:pPr>
@@ -2704,9 +2816,9 @@
           <w:szCs w:val="26"/>
           <w:lang w:val="en-GB"/>
         </w:rPr>
-        <w:t xml:space="preserve">  pod '</w:t>
-      </w:r>
-      <w:proofErr w:type="spellStart"/>
+        <w:t xml:space="preserve">  </w:t>
+      </w:r>
+      <w:bookmarkStart w:id="2" w:name="OLE_LINK3"/>
       <w:r>
         <w:rPr>
           <w:rFonts w:ascii="AppleSystemUIFont" w:hAnsi="AppleSystemUIFont" w:cs="AppleSystemUIFont"/>
@@ -2714,9 +2826,9 @@
           <w:szCs w:val="26"/>
           <w:lang w:val="en-GB"/>
         </w:rPr>
-        <w:t>NotificationSDK</w:t>
-      </w:r>
-      <w:proofErr w:type="spellEnd"/>
+        <w:t>pod '</w:t>
+      </w:r>
+      <w:proofErr w:type="spellStart"/>
       <w:r>
         <w:rPr>
           <w:rFonts w:ascii="AppleSystemUIFont" w:hAnsi="AppleSystemUIFont" w:cs="AppleSystemUIFont"/>
@@ -2724,8 +2836,19 @@
           <w:szCs w:val="26"/>
           <w:lang w:val="en-GB"/>
         </w:rPr>
+        <w:t>NotificationSDK</w:t>
+      </w:r>
+      <w:proofErr w:type="spellEnd"/>
+      <w:r>
+        <w:rPr>
+          <w:rFonts w:ascii="AppleSystemUIFont" w:hAnsi="AppleSystemUIFont" w:cs="AppleSystemUIFont"/>
+          <w:sz w:val="26"/>
+          <w:szCs w:val="26"/>
+          <w:lang w:val="en-GB"/>
+        </w:rPr>
         <w:t>'</w:t>
       </w:r>
+      <w:bookmarkEnd w:id="2"/>
       <w:proofErr w:type="gramStart"/>
       <w:r>
         <w:rPr>
@@ -2794,28 +2917,17 @@
           <w:highlight w:val="yellow"/>
           <w:lang w:val="en-GB"/>
         </w:rPr>
-        <w:t>tag: '0.1.1'</w:t>
-      </w:r>
-    </w:p>
-    <w:p>
-      <w:pPr>
-        <w:spacing w:after="0"/>
-        <w:ind w:left="120"/>
+        <w:t>tag: '0.1.</w:t>
+      </w:r>
+      <w:r>
         <w:rPr>
           <w:rFonts w:ascii="AppleSystemUIFont" w:hAnsi="AppleSystemUIFont" w:cs="AppleSystemUIFont"/>
           <w:sz w:val="26"/>
           <w:szCs w:val="26"/>
+          <w:highlight w:val="yellow"/>
           <w:lang w:val="vi-VN"/>
         </w:rPr>
-      </w:pPr>
-      <w:r>
-        <w:rPr>
-          <w:rFonts w:ascii="AppleSystemUIFont" w:hAnsi="AppleSystemUIFont" w:cs="AppleSystemUIFont"/>
-          <w:sz w:val="26"/>
-          <w:szCs w:val="26"/>
-          <w:lang w:val="en-GB"/>
-        </w:rPr>
-        <w:t xml:space="preserve">  </w:t>
+        <w:t>2</w:t>
       </w:r>
       <w:r>
         <w:rPr>
@@ -2825,48 +2937,74 @@
           <w:highlight w:val="yellow"/>
           <w:lang w:val="en-GB"/>
         </w:rPr>
-        <w:t>pod 'WebRTC'</w:t>
-      </w:r>
-      <w:proofErr w:type="gramStart"/>
-      <w:r>
+        <w:t>'</w:t>
+      </w:r>
+    </w:p>
+    <w:p>
+      <w:pPr>
+        <w:spacing w:after="0"/>
+        <w:ind w:left="120"/>
         <w:rPr>
           <w:rFonts w:ascii="AppleSystemUIFont" w:hAnsi="AppleSystemUIFont" w:cs="AppleSystemUIFont"/>
           <w:sz w:val="26"/>
           <w:szCs w:val="26"/>
-          <w:highlight w:val="yellow"/>
-          <w:lang w:val="en-GB"/>
-        </w:rPr>
-        <w:t>, :git</w:t>
-      </w:r>
-      <w:proofErr w:type="gramEnd"/>
+          <w:lang w:val="vi-VN"/>
+        </w:rPr>
+      </w:pPr>
       <w:r>
         <w:rPr>
           <w:rFonts w:ascii="AppleSystemUIFont" w:hAnsi="AppleSystemUIFont" w:cs="AppleSystemUIFont"/>
           <w:sz w:val="26"/>
           <w:szCs w:val="26"/>
-          <w:highlight w:val="yellow"/>
           <w:lang w:val="en-GB"/>
         </w:rPr>
-        <w:t xml:space="preserve"> =&gt; 'https://github.com/</w:t>
-      </w:r>
-      <w:proofErr w:type="spellStart"/>
+        <w:t xml:space="preserve">  </w:t>
+      </w:r>
       <w:r>
         <w:rPr>
           <w:rFonts w:ascii="AppleSystemUIFont" w:hAnsi="AppleSystemUIFont" w:cs="AppleSystemUIFont"/>
           <w:sz w:val="26"/>
           <w:szCs w:val="26"/>
-          <w:highlight w:val="yellow"/>
           <w:lang w:val="en-GB"/>
         </w:rPr>
-        <w:t>Netacom-NetAlo</w:t>
-      </w:r>
-      <w:proofErr w:type="spellEnd"/>
+        <w:t>pod 'WebRTC'</w:t>
+      </w:r>
+      <w:proofErr w:type="gramStart"/>
       <w:r>
         <w:rPr>
           <w:rFonts w:ascii="AppleSystemUIFont" w:hAnsi="AppleSystemUIFont" w:cs="AppleSystemUIFont"/>
           <w:sz w:val="26"/>
           <w:szCs w:val="26"/>
-          <w:highlight w:val="yellow"/>
+          <w:lang w:val="en-GB"/>
+        </w:rPr>
+        <w:t>, :git</w:t>
+      </w:r>
+      <w:proofErr w:type="gramEnd"/>
+      <w:r>
+        <w:rPr>
+          <w:rFonts w:ascii="AppleSystemUIFont" w:hAnsi="AppleSystemUIFont" w:cs="AppleSystemUIFont"/>
+          <w:sz w:val="26"/>
+          <w:szCs w:val="26"/>
+          <w:lang w:val="en-GB"/>
+        </w:rPr>
+        <w:t xml:space="preserve"> =&gt; 'https://github.com/</w:t>
+      </w:r>
+      <w:proofErr w:type="spellStart"/>
+      <w:r>
+        <w:rPr>
+          <w:rFonts w:ascii="AppleSystemUIFont" w:hAnsi="AppleSystemUIFont" w:cs="AppleSystemUIFont"/>
+          <w:sz w:val="26"/>
+          <w:szCs w:val="26"/>
+          <w:lang w:val="en-GB"/>
+        </w:rPr>
+        <w:t>Netacom-NetAlo</w:t>
+      </w:r>
+      <w:proofErr w:type="spellEnd"/>
+      <w:r>
+        <w:rPr>
+          <w:rFonts w:ascii="AppleSystemUIFont" w:hAnsi="AppleSystemUIFont" w:cs="AppleSystemUIFont"/>
+          <w:sz w:val="26"/>
+          <w:szCs w:val="26"/>
           <w:lang w:val="en-GB"/>
         </w:rPr>
         <w:t>/WebRTC-iOS', branch: 'main'</w:t>
@@ -6397,8 +6535,8 @@
           <w:b/>
         </w:rPr>
       </w:pPr>
-      <w:bookmarkStart w:id="2" w:name="_heading=h.4d34og8" w:colFirst="0" w:colLast="0"/>
-      <w:bookmarkEnd w:id="2"/>
+      <w:bookmarkStart w:id="3" w:name="_heading=h.4d34og8" w:colFirst="0" w:colLast="0"/>
+      <w:bookmarkEnd w:id="3"/>
       <w:r>
         <w:rPr>
           <w:rFonts w:ascii="Consolas" w:eastAsia="Consolas" w:hAnsi="Consolas" w:cs="Consolas"/>
@@ -12907,10 +13045,10 @@
         <w:spacing w:after="0"/>
         <w:ind w:left="120"/>
       </w:pPr>
-      <w:bookmarkStart w:id="3" w:name="bookmark=id.2s8eyo1" w:colFirst="0" w:colLast="0"/>
-      <w:bookmarkStart w:id="4" w:name="bookmark=id.17dp8vu" w:colFirst="0" w:colLast="0"/>
-      <w:bookmarkEnd w:id="3"/>
+      <w:bookmarkStart w:id="4" w:name="bookmark=id.2s8eyo1" w:colFirst="0" w:colLast="0"/>
+      <w:bookmarkStart w:id="5" w:name="bookmark=id.17dp8vu" w:colFirst="0" w:colLast="0"/>
       <w:bookmarkEnd w:id="4"/>
+      <w:bookmarkEnd w:id="5"/>
     </w:p>
     <w:p>
       <w:pPr>
@@ -13242,14 +13380,14 @@
           <w:color w:val="000000"/>
         </w:rPr>
       </w:pPr>
-      <w:bookmarkStart w:id="5" w:name="bookmark=id.26in1rg" w:colFirst="0" w:colLast="0"/>
-      <w:bookmarkStart w:id="6" w:name="bookmark=id.3rdcrjn" w:colFirst="0" w:colLast="0"/>
-      <w:bookmarkStart w:id="7" w:name="bookmark=id.35nkun2" w:colFirst="0" w:colLast="0"/>
-      <w:bookmarkStart w:id="8" w:name="bookmark=id.lnxbz9" w:colFirst="0" w:colLast="0"/>
-      <w:bookmarkEnd w:id="5"/>
+      <w:bookmarkStart w:id="6" w:name="bookmark=id.26in1rg" w:colFirst="0" w:colLast="0"/>
+      <w:bookmarkStart w:id="7" w:name="bookmark=id.3rdcrjn" w:colFirst="0" w:colLast="0"/>
+      <w:bookmarkStart w:id="8" w:name="bookmark=id.35nkun2" w:colFirst="0" w:colLast="0"/>
+      <w:bookmarkStart w:id="9" w:name="bookmark=id.lnxbz9" w:colFirst="0" w:colLast="0"/>
       <w:bookmarkEnd w:id="6"/>
       <w:bookmarkEnd w:id="7"/>
       <w:bookmarkEnd w:id="8"/>
+      <w:bookmarkEnd w:id="9"/>
     </w:p>
     <w:p>
       <w:pPr>
@@ -13259,10 +13397,10 @@
         </w:numPr>
         <w:spacing w:after="0"/>
       </w:pPr>
-      <w:bookmarkStart w:id="9" w:name="bookmark=id.1ksv4uv" w:colFirst="0" w:colLast="0"/>
-      <w:bookmarkStart w:id="10" w:name="bookmark=id.44sinio" w:colFirst="0" w:colLast="0"/>
-      <w:bookmarkEnd w:id="9"/>
+      <w:bookmarkStart w:id="10" w:name="bookmark=id.1ksv4uv" w:colFirst="0" w:colLast="0"/>
+      <w:bookmarkStart w:id="11" w:name="bookmark=id.44sinio" w:colFirst="0" w:colLast="0"/>
       <w:bookmarkEnd w:id="10"/>
+      <w:bookmarkEnd w:id="11"/>
       <w:r>
         <w:rPr>
           <w:rFonts w:ascii="Cambria" w:eastAsia="Cambria" w:hAnsi="Cambria" w:cs="Cambria"/>
@@ -13418,10 +13556,10 @@
           <w:color w:val="000000"/>
         </w:rPr>
       </w:pPr>
-      <w:bookmarkStart w:id="11" w:name="bookmark=id.2jxsxqh" w:colFirst="0" w:colLast="0"/>
-      <w:bookmarkStart w:id="12" w:name="bookmark=id.z337ya" w:colFirst="0" w:colLast="0"/>
-      <w:bookmarkEnd w:id="11"/>
+      <w:bookmarkStart w:id="12" w:name="bookmark=id.2jxsxqh" w:colFirst="0" w:colLast="0"/>
+      <w:bookmarkStart w:id="13" w:name="bookmark=id.z337ya" w:colFirst="0" w:colLast="0"/>
       <w:bookmarkEnd w:id="12"/>
+      <w:bookmarkEnd w:id="13"/>
       <w:proofErr w:type="gramStart"/>
       <w:r>
         <w:rPr>
@@ -13455,10 +13593,10 @@
         </w:rPr>
         <w:t>show</w:t>
       </w:r>
-      <w:bookmarkStart w:id="13" w:name="bookmark=id.1y810tw" w:colFirst="0" w:colLast="0"/>
-      <w:bookmarkStart w:id="14" w:name="bookmark=id.3j2qqm3" w:colFirst="0" w:colLast="0"/>
-      <w:bookmarkEnd w:id="13"/>
+      <w:bookmarkStart w:id="14" w:name="bookmark=id.1y810tw" w:colFirst="0" w:colLast="0"/>
+      <w:bookmarkStart w:id="15" w:name="bookmark=id.3j2qqm3" w:colFirst="0" w:colLast="0"/>
       <w:bookmarkEnd w:id="14"/>
+      <w:bookmarkEnd w:id="15"/>
       <w:r>
         <w:rPr>
           <w:rFonts w:ascii="Consolas" w:eastAsia="Consolas" w:hAnsi="Consolas" w:cs="Consolas"/>
@@ -13516,10 +13654,10 @@
           <w:color w:val="000000"/>
         </w:rPr>
       </w:pPr>
-      <w:bookmarkStart w:id="15" w:name="bookmark=id.2xcytpi" w:colFirst="0" w:colLast="0"/>
-      <w:bookmarkStart w:id="16" w:name="bookmark=id.4i7ojhp" w:colFirst="0" w:colLast="0"/>
-      <w:bookmarkEnd w:id="15"/>
+      <w:bookmarkStart w:id="16" w:name="bookmark=id.2xcytpi" w:colFirst="0" w:colLast="0"/>
+      <w:bookmarkStart w:id="17" w:name="bookmark=id.4i7ojhp" w:colFirst="0" w:colLast="0"/>
       <w:bookmarkEnd w:id="16"/>
+      <w:bookmarkEnd w:id="17"/>
     </w:p>
     <w:p>
       <w:pPr>
@@ -17254,7 +17392,7 @@
         <w:spacing w:after="0"/>
         <w:ind w:left="120"/>
       </w:pPr>
-      <w:bookmarkStart w:id="17" w:name="OLE_LINK1"/>
+      <w:bookmarkStart w:id="18" w:name="OLE_LINK1"/>
       <w:r>
         <w:rPr>
           <w:rFonts w:ascii="Cambria" w:eastAsia="Cambria" w:hAnsi="Cambria" w:cs="Cambria"/>
@@ -17298,7 +17436,7 @@
         <w:t>Mobile: (+84) 906600132</w:t>
       </w:r>
     </w:p>
-    <w:bookmarkEnd w:id="17"/>
+    <w:bookmarkEnd w:id="18"/>
     <w:p>
       <w:pPr>
         <w:spacing w:after="0"/>
@@ -17312,7 +17450,7 @@
         <w:spacing w:after="0"/>
         <w:ind w:left="120"/>
       </w:pPr>
-      <w:bookmarkStart w:id="18" w:name="OLE_LINK2"/>
+      <w:bookmarkStart w:id="19" w:name="OLE_LINK2"/>
       <w:r>
         <w:rPr>
           <w:rFonts w:ascii="Cambria" w:eastAsia="Cambria" w:hAnsi="Cambria" w:cs="Cambria"/>
@@ -17481,7 +17619,7 @@
         <w:t xml:space="preserve"> District, HCMC, Vietnam.</w:t>
       </w:r>
     </w:p>
-    <w:bookmarkEnd w:id="18"/>
+    <w:bookmarkEnd w:id="19"/>
     <w:p>
       <w:pPr>
         <w:spacing w:after="0"/>
@@ -17555,7 +17693,7 @@
 </file>
 
 <file path=word/numbering.xml><?xml version="1.0" encoding="utf-8"?>
-<w:numbering xmlns:wpc="http://schemas.microsoft.com/office/word/2010/wordprocessingCanvas" xmlns:cx="http://schemas.microsoft.com/office/drawing/2014/chartex" xmlns:cx1="http://schemas.microsoft.com/office/drawing/2015/9/8/chartex" xmlns:cx2="http://schemas.microsoft.com/office/drawing/2015/10/21/chartex" xmlns:cx3="http://schemas.microsoft.com/office/drawing/2016/5/9/chartex" xmlns:cx4="http://schemas.microsoft.com/office/drawing/2016/5/10/chartex" xmlns:cx5="http://schemas.microsoft.com/office/drawing/2016/5/11/chartex" xmlns:cx6="http://schemas.microsoft.com/office/drawing/2016/5/12/chartex" xmlns:cx7="http://schemas.microsoft.com/office/drawing/2016/5/13/chartex" xmlns:cx8="http://schemas.microsoft.com/office/drawing/2016/5/14/chartex" xmlns:mc="http://schemas.openxmlformats.org/markup-compatibility/2006" xmlns:aink="http://schemas.microsoft.com/office/drawing/2016/ink" xmlns:am3d="http://schemas.microsoft.com/office/drawing/2017/model3d" xmlns:o="urn:schemas-microsoft-com:office:office" xmlns:r="http://schemas.openxmlformats.org/officeDocument/2006/relationships" xmlns:m="http://schemas.openxmlformats.org/officeDocument/2006/math" xmlns:v="urn:schemas-microsoft-com:vml" xmlns:wp14="http://schemas.microsoft.com/office/word/2010/wordprocessingDrawing" xmlns:wp="http://schemas.openxmlformats.org/drawingml/2006/wordprocessingDrawing" xmlns:w10="urn:schemas-microsoft-com:office:word" xmlns:w="http://schemas.openxmlformats.org/wordprocessingml/2006/main" xmlns:w14="http://schemas.microsoft.com/office/word/2010/wordml" xmlns:w15="http://schemas.microsoft.com/office/word/2012/wordml" xmlns:w16cex="http://schemas.microsoft.com/office/word/2018/wordml/cex" xmlns:w16cid="http://schemas.microsoft.com/office/word/2016/wordml/cid" xmlns:w16="http://schemas.microsoft.com/office/word/2018/wordml" xmlns:w16sdtdh="http://schemas.microsoft.com/office/word/2020/wordml/sdtdatahash" xmlns:w16se="http://schemas.microsoft.com/office/word/2015/wordml/symex" xmlns:wpg="http://schemas.microsoft.com/office/word/2010/wordprocessingGroup" xmlns:wpi="http://schemas.microsoft.com/office/word/2010/wordprocessingInk" xmlns:wne="http://schemas.microsoft.com/office/word/2006/wordml" xmlns:wps="http://schemas.microsoft.com/office/word/2010/wordprocessingShape" mc:Ignorable="w14 w15 w16se w16cid w16 w16cex w16sdtdh wp14">
+<w:numbering xmlns:wpc="http://schemas.microsoft.com/office/word/2010/wordprocessingCanvas" xmlns:cx="http://schemas.microsoft.com/office/drawing/2014/chartex" xmlns:cx1="http://schemas.microsoft.com/office/drawing/2015/9/8/chartex" xmlns:cx2="http://schemas.microsoft.com/office/drawing/2015/10/21/chartex" xmlns:cx3="http://schemas.microsoft.com/office/drawing/2016/5/9/chartex" xmlns:cx4="http://schemas.microsoft.com/office/drawing/2016/5/10/chartex" xmlns:cx5="http://schemas.microsoft.com/office/drawing/2016/5/11/chartex" xmlns:cx6="http://schemas.microsoft.com/office/drawing/2016/5/12/chartex" xmlns:cx7="http://schemas.microsoft.com/office/drawing/2016/5/13/chartex" xmlns:cx8="http://schemas.microsoft.com/office/drawing/2016/5/14/chartex" xmlns:mc="http://schemas.openxmlformats.org/markup-compatibility/2006" xmlns:aink="http://schemas.microsoft.com/office/drawing/2016/ink" xmlns:am3d="http://schemas.microsoft.com/office/drawing/2017/model3d" xmlns:o="urn:schemas-microsoft-com:office:office" xmlns:oel="http://schemas.microsoft.com/office/2019/extlst" xmlns:r="http://schemas.openxmlformats.org/officeDocument/2006/relationships" xmlns:m="http://schemas.openxmlformats.org/officeDocument/2006/math" xmlns:v="urn:schemas-microsoft-com:vml" xmlns:wp14="http://schemas.microsoft.com/office/word/2010/wordprocessingDrawing" xmlns:wp="http://schemas.openxmlformats.org/drawingml/2006/wordprocessingDrawing" xmlns:w10="urn:schemas-microsoft-com:office:word" xmlns:w="http://schemas.openxmlformats.org/wordprocessingml/2006/main" xmlns:w14="http://schemas.microsoft.com/office/word/2010/wordml" xmlns:w15="http://schemas.microsoft.com/office/word/2012/wordml" xmlns:w16cex="http://schemas.microsoft.com/office/word/2018/wordml/cex" xmlns:w16cid="http://schemas.microsoft.com/office/word/2016/wordml/cid" xmlns:w16="http://schemas.microsoft.com/office/word/2018/wordml" xmlns:w16sdtdh="http://schemas.microsoft.com/office/word/2020/wordml/sdtdatahash" xmlns:w16se="http://schemas.microsoft.com/office/word/2015/wordml/symex" xmlns:wpg="http://schemas.microsoft.com/office/word/2010/wordprocessingGroup" xmlns:wpi="http://schemas.microsoft.com/office/word/2010/wordprocessingInk" xmlns:wne="http://schemas.microsoft.com/office/word/2006/wordml" xmlns:wps="http://schemas.microsoft.com/office/word/2010/wordprocessingShape" mc:Ignorable="w14 w15 w16se w16cid w16 w16cex w16sdtdh wp14">
   <w:abstractNum w:abstractNumId="0" w15:restartNumberingAfterBreak="0">
     <w:nsid w:val="02687C6A"/>
     <w:multiLevelType w:val="multilevel"/>

</xml_diff>

<commit_message>
[Imp] Remove search bar, button create group [Imp] Hidden contact info [Imp] update doc
</commit_message>
<xml_diff>
--- a/Doc/sdk/DLink_IOS_SDK_Integration_Steps.docx
+++ b/Doc/sdk/DLink_IOS_SDK_Integration_Steps.docx
@@ -64,8 +64,8 @@
     <w:tbl>
       <w:tblPr>
         <w:tblStyle w:val="a"/>
-        <w:tblW w:w="9439" w:type="dxa"/>
-        <w:tblInd w:w="115" w:type="dxa"/>
+        <w:tblW w:w="10710" w:type="dxa"/>
+        <w:tblInd w:w="-640" w:type="dxa"/>
         <w:tblBorders>
           <w:top w:val="single" w:sz="8" w:space="0" w:color="C1C7CD"/>
           <w:left w:val="single" w:sz="8" w:space="0" w:color="C1C7CD"/>
@@ -77,8 +77,8 @@
       </w:tblPr>
       <w:tblGrid>
         <w:gridCol w:w="1773"/>
-        <w:gridCol w:w="1383"/>
-        <w:gridCol w:w="6283"/>
+        <w:gridCol w:w="1792"/>
+        <w:gridCol w:w="7145"/>
       </w:tblGrid>
       <w:tr>
         <w:trPr>
@@ -110,7 +110,7 @@
         </w:tc>
         <w:tc>
           <w:tcPr>
-            <w:tcW w:w="1383" w:type="dxa"/>
+            <w:tcW w:w="1792" w:type="dxa"/>
             <w:tcBorders>
               <w:left w:val="single" w:sz="8" w:space="0" w:color="C1C7CD"/>
             </w:tcBorders>
@@ -137,7 +137,7 @@
         </w:tc>
         <w:tc>
           <w:tcPr>
-            <w:tcW w:w="6283" w:type="dxa"/>
+            <w:tcW w:w="7145" w:type="dxa"/>
             <w:tcBorders>
               <w:left w:val="single" w:sz="8" w:space="0" w:color="C1C7CD"/>
             </w:tcBorders>
@@ -196,7 +196,7 @@
         </w:tc>
         <w:tc>
           <w:tcPr>
-            <w:tcW w:w="1383" w:type="dxa"/>
+            <w:tcW w:w="1792" w:type="dxa"/>
             <w:tcBorders>
               <w:top w:val="single" w:sz="8" w:space="0" w:color="C1C7CD"/>
               <w:left w:val="single" w:sz="8" w:space="0" w:color="C1C7CD"/>
@@ -224,7 +224,7 @@
         </w:tc>
         <w:tc>
           <w:tcPr>
-            <w:tcW w:w="6283" w:type="dxa"/>
+            <w:tcW w:w="7145" w:type="dxa"/>
             <w:tcBorders>
               <w:top w:val="single" w:sz="8" w:space="0" w:color="C1C7CD"/>
               <w:left w:val="single" w:sz="8" w:space="0" w:color="C1C7CD"/>
@@ -284,7 +284,7 @@
         </w:tc>
         <w:tc>
           <w:tcPr>
-            <w:tcW w:w="1383" w:type="dxa"/>
+            <w:tcW w:w="1792" w:type="dxa"/>
             <w:tcBorders>
               <w:top w:val="single" w:sz="8" w:space="0" w:color="C1C7CD"/>
               <w:left w:val="single" w:sz="8" w:space="0" w:color="C1C7CD"/>
@@ -312,7 +312,7 @@
         </w:tc>
         <w:tc>
           <w:tcPr>
-            <w:tcW w:w="6283" w:type="dxa"/>
+            <w:tcW w:w="7145" w:type="dxa"/>
             <w:tcBorders>
               <w:top w:val="single" w:sz="8" w:space="0" w:color="C1C7CD"/>
               <w:left w:val="single" w:sz="8" w:space="0" w:color="C1C7CD"/>
@@ -372,7 +372,7 @@
         </w:tc>
         <w:tc>
           <w:tcPr>
-            <w:tcW w:w="1383" w:type="dxa"/>
+            <w:tcW w:w="1792" w:type="dxa"/>
             <w:tcBorders>
               <w:top w:val="single" w:sz="8" w:space="0" w:color="C1C7CD"/>
               <w:left w:val="single" w:sz="8" w:space="0" w:color="C1C7CD"/>
@@ -400,7 +400,7 @@
         </w:tc>
         <w:tc>
           <w:tcPr>
-            <w:tcW w:w="6283" w:type="dxa"/>
+            <w:tcW w:w="7145" w:type="dxa"/>
             <w:tcBorders>
               <w:top w:val="single" w:sz="8" w:space="0" w:color="C1C7CD"/>
               <w:left w:val="single" w:sz="8" w:space="0" w:color="C1C7CD"/>
@@ -476,7 +476,7 @@
         </w:tc>
         <w:tc>
           <w:tcPr>
-            <w:tcW w:w="1383" w:type="dxa"/>
+            <w:tcW w:w="1792" w:type="dxa"/>
             <w:tcBorders>
               <w:top w:val="single" w:sz="8" w:space="0" w:color="C1C7CD"/>
               <w:left w:val="single" w:sz="8" w:space="0" w:color="C1C7CD"/>
@@ -504,7 +504,7 @@
         </w:tc>
         <w:tc>
           <w:tcPr>
-            <w:tcW w:w="6283" w:type="dxa"/>
+            <w:tcW w:w="7145" w:type="dxa"/>
             <w:tcBorders>
               <w:top w:val="single" w:sz="8" w:space="0" w:color="C1C7CD"/>
               <w:left w:val="single" w:sz="8" w:space="0" w:color="C1C7CD"/>
@@ -565,7 +565,7 @@
         </w:tc>
         <w:tc>
           <w:tcPr>
-            <w:tcW w:w="1383" w:type="dxa"/>
+            <w:tcW w:w="1792" w:type="dxa"/>
             <w:tcBorders>
               <w:top w:val="single" w:sz="8" w:space="0" w:color="C1C7CD"/>
               <w:left w:val="single" w:sz="8" w:space="0" w:color="C1C7CD"/>
@@ -598,7 +598,7 @@
         </w:tc>
         <w:tc>
           <w:tcPr>
-            <w:tcW w:w="6283" w:type="dxa"/>
+            <w:tcW w:w="7145" w:type="dxa"/>
             <w:tcBorders>
               <w:top w:val="single" w:sz="8" w:space="0" w:color="C1C7CD"/>
               <w:left w:val="single" w:sz="8" w:space="0" w:color="C1C7CD"/>
@@ -673,7 +673,7 @@
         </w:tc>
         <w:tc>
           <w:tcPr>
-            <w:tcW w:w="1383" w:type="dxa"/>
+            <w:tcW w:w="1792" w:type="dxa"/>
             <w:tcBorders>
               <w:top w:val="single" w:sz="8" w:space="0" w:color="C1C7CD"/>
               <w:left w:val="single" w:sz="8" w:space="0" w:color="C1C7CD"/>
@@ -706,7 +706,7 @@
         </w:tc>
         <w:tc>
           <w:tcPr>
-            <w:tcW w:w="6283" w:type="dxa"/>
+            <w:tcW w:w="7145" w:type="dxa"/>
             <w:tcBorders>
               <w:top w:val="single" w:sz="8" w:space="0" w:color="C1C7CD"/>
               <w:left w:val="single" w:sz="8" w:space="0" w:color="C1C7CD"/>
@@ -776,7 +776,7 @@
         </w:tc>
         <w:tc>
           <w:tcPr>
-            <w:tcW w:w="1383" w:type="dxa"/>
+            <w:tcW w:w="1792" w:type="dxa"/>
             <w:tcBorders>
               <w:top w:val="single" w:sz="8" w:space="0" w:color="C1C7CD"/>
               <w:left w:val="single" w:sz="8" w:space="0" w:color="C1C7CD"/>
@@ -809,7 +809,7 @@
         </w:tc>
         <w:tc>
           <w:tcPr>
-            <w:tcW w:w="6283" w:type="dxa"/>
+            <w:tcW w:w="7145" w:type="dxa"/>
             <w:tcBorders>
               <w:top w:val="single" w:sz="8" w:space="0" w:color="C1C7CD"/>
               <w:left w:val="single" w:sz="8" w:space="0" w:color="C1C7CD"/>
@@ -898,7 +898,7 @@
         </w:tc>
         <w:tc>
           <w:tcPr>
-            <w:tcW w:w="1383" w:type="dxa"/>
+            <w:tcW w:w="1792" w:type="dxa"/>
             <w:tcBorders>
               <w:top w:val="single" w:sz="8" w:space="0" w:color="C1C7CD"/>
               <w:left w:val="single" w:sz="8" w:space="0" w:color="C1C7CD"/>
@@ -930,7 +930,7 @@
         </w:tc>
         <w:tc>
           <w:tcPr>
-            <w:tcW w:w="6283" w:type="dxa"/>
+            <w:tcW w:w="7145" w:type="dxa"/>
             <w:tcBorders>
               <w:top w:val="single" w:sz="8" w:space="0" w:color="C1C7CD"/>
               <w:left w:val="single" w:sz="8" w:space="0" w:color="C1C7CD"/>
@@ -1058,7 +1058,7 @@
         </w:tc>
         <w:tc>
           <w:tcPr>
-            <w:tcW w:w="1383" w:type="dxa"/>
+            <w:tcW w:w="1792" w:type="dxa"/>
             <w:tcBorders>
               <w:top w:val="single" w:sz="8" w:space="0" w:color="C1C7CD"/>
               <w:left w:val="single" w:sz="8" w:space="0" w:color="C1C7CD"/>
@@ -1090,7 +1090,7 @@
         </w:tc>
         <w:tc>
           <w:tcPr>
-            <w:tcW w:w="6283" w:type="dxa"/>
+            <w:tcW w:w="7145" w:type="dxa"/>
             <w:tcBorders>
               <w:top w:val="single" w:sz="8" w:space="0" w:color="C1C7CD"/>
               <w:left w:val="single" w:sz="8" w:space="0" w:color="C1C7CD"/>
@@ -1171,7 +1171,7 @@
         </w:tc>
         <w:tc>
           <w:tcPr>
-            <w:tcW w:w="1383" w:type="dxa"/>
+            <w:tcW w:w="1792" w:type="dxa"/>
             <w:tcBorders>
               <w:top w:val="single" w:sz="8" w:space="0" w:color="C1C7CD"/>
               <w:left w:val="single" w:sz="8" w:space="0" w:color="C1C7CD"/>
@@ -1202,7 +1202,7 @@
         </w:tc>
         <w:tc>
           <w:tcPr>
-            <w:tcW w:w="6283" w:type="dxa"/>
+            <w:tcW w:w="7145" w:type="dxa"/>
             <w:tcBorders>
               <w:top w:val="single" w:sz="8" w:space="0" w:color="C1C7CD"/>
               <w:left w:val="single" w:sz="8" w:space="0" w:color="C1C7CD"/>
@@ -1312,7 +1312,7 @@
         </w:tc>
         <w:tc>
           <w:tcPr>
-            <w:tcW w:w="1383" w:type="dxa"/>
+            <w:tcW w:w="1792" w:type="dxa"/>
             <w:tcBorders>
               <w:top w:val="single" w:sz="8" w:space="0" w:color="C1C7CD"/>
               <w:left w:val="single" w:sz="8" w:space="0" w:color="C1C7CD"/>
@@ -1343,7 +1343,7 @@
         </w:tc>
         <w:tc>
           <w:tcPr>
-            <w:tcW w:w="6283" w:type="dxa"/>
+            <w:tcW w:w="7145" w:type="dxa"/>
             <w:tcBorders>
               <w:top w:val="single" w:sz="8" w:space="0" w:color="C1C7CD"/>
               <w:left w:val="single" w:sz="8" w:space="0" w:color="C1C7CD"/>
@@ -1423,7 +1423,7 @@
         </w:tc>
         <w:tc>
           <w:tcPr>
-            <w:tcW w:w="1383" w:type="dxa"/>
+            <w:tcW w:w="1792" w:type="dxa"/>
             <w:tcBorders>
               <w:top w:val="single" w:sz="8" w:space="0" w:color="C1C7CD"/>
               <w:left w:val="single" w:sz="8" w:space="0" w:color="C1C7CD"/>
@@ -1454,7 +1454,7 @@
         </w:tc>
         <w:tc>
           <w:tcPr>
-            <w:tcW w:w="6283" w:type="dxa"/>
+            <w:tcW w:w="7145" w:type="dxa"/>
             <w:tcBorders>
               <w:top w:val="single" w:sz="8" w:space="0" w:color="C1C7CD"/>
               <w:left w:val="single" w:sz="8" w:space="0" w:color="C1C7CD"/>
@@ -1558,14 +1558,13 @@
               <w:rPr>
                 <w:rFonts w:ascii="Cambria" w:eastAsia="Cambria" w:hAnsi="Cambria" w:cs="Cambria"/>
               </w:rPr>
-              <w:lastRenderedPageBreak/>
               <w:t>13</w:t>
             </w:r>
           </w:p>
         </w:tc>
         <w:tc>
           <w:tcPr>
-            <w:tcW w:w="1383" w:type="dxa"/>
+            <w:tcW w:w="1792" w:type="dxa"/>
             <w:tcBorders>
               <w:top w:val="single" w:sz="8" w:space="0" w:color="C1C7CD"/>
               <w:left w:val="single" w:sz="8" w:space="0" w:color="C1C7CD"/>
@@ -1596,7 +1595,7 @@
         </w:tc>
         <w:tc>
           <w:tcPr>
-            <w:tcW w:w="6283" w:type="dxa"/>
+            <w:tcW w:w="7145" w:type="dxa"/>
             <w:tcBorders>
               <w:top w:val="single" w:sz="8" w:space="0" w:color="C1C7CD"/>
               <w:left w:val="single" w:sz="8" w:space="0" w:color="C1C7CD"/>
@@ -1671,13 +1670,14 @@
                 <w:rFonts w:ascii="Cambria" w:eastAsia="Cambria" w:hAnsi="Cambria" w:cs="Cambria"/>
                 <w:lang w:val="vi-VN"/>
               </w:rPr>
+              <w:lastRenderedPageBreak/>
               <w:t>14</w:t>
             </w:r>
           </w:p>
         </w:tc>
         <w:tc>
           <w:tcPr>
-            <w:tcW w:w="1383" w:type="dxa"/>
+            <w:tcW w:w="1792" w:type="dxa"/>
             <w:tcBorders>
               <w:top w:val="single" w:sz="8" w:space="0" w:color="C1C7CD"/>
               <w:left w:val="single" w:sz="8" w:space="0" w:color="C1C7CD"/>
@@ -1710,7 +1710,7 @@
         </w:tc>
         <w:tc>
           <w:tcPr>
-            <w:tcW w:w="6283" w:type="dxa"/>
+            <w:tcW w:w="7145" w:type="dxa"/>
             <w:tcBorders>
               <w:top w:val="single" w:sz="8" w:space="0" w:color="C1C7CD"/>
               <w:left w:val="single" w:sz="8" w:space="0" w:color="C1C7CD"/>
@@ -1728,14 +1728,12 @@
               <w:spacing w:after="0"/>
               <w:rPr>
                 <w:rFonts w:ascii="Cambria" w:eastAsia="Cambria" w:hAnsi="Cambria" w:cs="Cambria"/>
-                <w:highlight w:val="yellow"/>
                 <w:lang w:val="vi-VN"/>
               </w:rPr>
             </w:pPr>
             <w:r>
               <w:rPr>
                 <w:rFonts w:ascii="Cambria" w:eastAsia="Cambria" w:hAnsi="Cambria" w:cs="Cambria"/>
-                <w:highlight w:val="yellow"/>
                 <w:lang w:val="vi-VN"/>
               </w:rPr>
               <w:t>+ Update Podfile</w:t>
@@ -1746,17 +1744,117 @@
               <w:spacing w:after="0"/>
               <w:rPr>
                 <w:rFonts w:ascii="Cambria" w:eastAsia="Cambria" w:hAnsi="Cambria" w:cs="Cambria"/>
-                <w:highlight w:val="yellow"/>
                 <w:lang w:val="vi-VN"/>
               </w:rPr>
             </w:pPr>
             <w:r>
               <w:rPr>
                 <w:rFonts w:ascii="Cambria" w:eastAsia="Cambria" w:hAnsi="Cambria" w:cs="Cambria"/>
-                <w:highlight w:val="yellow"/>
                 <w:lang w:val="vi-VN"/>
               </w:rPr>
               <w:t>+ Fix bug</w:t>
+            </w:r>
+          </w:p>
+        </w:tc>
+      </w:tr>
+      <w:tr>
+        <w:trPr>
+          <w:trHeight w:val="475"/>
+        </w:trPr>
+        <w:tc>
+          <w:tcPr>
+            <w:tcW w:w="1773" w:type="dxa"/>
+            <w:tcBorders>
+              <w:top w:val="single" w:sz="8" w:space="0" w:color="C1C7CD"/>
+              <w:bottom w:val="single" w:sz="8" w:space="0" w:color="C1C7CD"/>
+            </w:tcBorders>
+            <w:tcMar>
+              <w:top w:w="75" w:type="dxa"/>
+              <w:left w:w="120" w:type="dxa"/>
+              <w:bottom w:w="75" w:type="dxa"/>
+              <w:right w:w="120" w:type="dxa"/>
+            </w:tcMar>
+          </w:tcPr>
+          <w:p>
+            <w:pPr>
+              <w:spacing w:after="0"/>
+              <w:ind w:left="240"/>
+              <w:rPr>
+                <w:rFonts w:ascii="Cambria" w:eastAsia="Cambria" w:hAnsi="Cambria" w:cs="Cambria"/>
+                <w:lang w:val="vi-VN"/>
+              </w:rPr>
+            </w:pPr>
+            <w:r>
+              <w:rPr>
+                <w:rFonts w:ascii="Cambria" w:eastAsia="Cambria" w:hAnsi="Cambria" w:cs="Cambria"/>
+                <w:lang w:val="vi-VN"/>
+              </w:rPr>
+              <w:t>15</w:t>
+            </w:r>
+          </w:p>
+        </w:tc>
+        <w:tc>
+          <w:tcPr>
+            <w:tcW w:w="1792" w:type="dxa"/>
+            <w:tcBorders>
+              <w:top w:val="single" w:sz="8" w:space="0" w:color="C1C7CD"/>
+              <w:left w:val="single" w:sz="8" w:space="0" w:color="C1C7CD"/>
+              <w:bottom w:val="single" w:sz="8" w:space="0" w:color="C1C7CD"/>
+            </w:tcBorders>
+            <w:tcMar>
+              <w:top w:w="75" w:type="dxa"/>
+              <w:left w:w="120" w:type="dxa"/>
+              <w:bottom w:w="75" w:type="dxa"/>
+              <w:right w:w="120" w:type="dxa"/>
+            </w:tcMar>
+          </w:tcPr>
+          <w:p>
+            <w:pPr>
+              <w:spacing w:after="0"/>
+              <w:ind w:left="240"/>
+              <w:rPr>
+                <w:rFonts w:ascii="Cambria" w:eastAsia="Cambria" w:hAnsi="Cambria" w:cs="Cambria"/>
+                <w:lang w:val="vi-VN"/>
+              </w:rPr>
+            </w:pPr>
+            <w:r>
+              <w:rPr>
+                <w:rFonts w:ascii="Cambria" w:eastAsia="Cambria" w:hAnsi="Cambria" w:cs="Cambria"/>
+                <w:lang w:val="vi-VN"/>
+              </w:rPr>
+              <w:t>2022/11/11</w:t>
+            </w:r>
+          </w:p>
+        </w:tc>
+        <w:tc>
+          <w:tcPr>
+            <w:tcW w:w="7145" w:type="dxa"/>
+            <w:tcBorders>
+              <w:top w:val="single" w:sz="8" w:space="0" w:color="C1C7CD"/>
+              <w:left w:val="single" w:sz="8" w:space="0" w:color="C1C7CD"/>
+              <w:bottom w:val="single" w:sz="8" w:space="0" w:color="C1C7CD"/>
+            </w:tcBorders>
+            <w:tcMar>
+              <w:top w:w="75" w:type="dxa"/>
+              <w:left w:w="120" w:type="dxa"/>
+              <w:bottom w:w="75" w:type="dxa"/>
+              <w:right w:w="120" w:type="dxa"/>
+            </w:tcMar>
+          </w:tcPr>
+          <w:p>
+            <w:pPr>
+              <w:spacing w:after="0"/>
+              <w:rPr>
+                <w:rFonts w:ascii="Cambria" w:eastAsia="Cambria" w:hAnsi="Cambria" w:cs="Cambria"/>
+                <w:lang w:val="vi-VN"/>
+              </w:rPr>
+            </w:pPr>
+            <w:r>
+              <w:rPr>
+                <w:rFonts w:ascii="Cambria" w:eastAsia="Cambria" w:hAnsi="Cambria" w:cs="Cambria"/>
+                <w:lang w:val="vi-VN"/>
+              </w:rPr>
+              <w:t>+ Update pod 'NotificationSDK'</w:t>
             </w:r>
           </w:p>
         </w:tc>
@@ -1792,13 +1890,13 @@
                 <w:rFonts w:ascii="Cambria" w:eastAsia="Cambria" w:hAnsi="Cambria" w:cs="Cambria"/>
                 <w:lang w:val="vi-VN"/>
               </w:rPr>
-              <w:t>15</w:t>
+              <w:t>16</w:t>
             </w:r>
           </w:p>
         </w:tc>
         <w:tc>
           <w:tcPr>
-            <w:tcW w:w="1383" w:type="dxa"/>
+            <w:tcW w:w="1792" w:type="dxa"/>
             <w:tcBorders>
               <w:top w:val="single" w:sz="8" w:space="0" w:color="C1C7CD"/>
               <w:left w:val="single" w:sz="8" w:space="0" w:color="C1C7CD"/>
@@ -1824,13 +1922,13 @@
                 <w:rFonts w:ascii="Cambria" w:eastAsia="Cambria" w:hAnsi="Cambria" w:cs="Cambria"/>
                 <w:lang w:val="vi-VN"/>
               </w:rPr>
-              <w:t>2022/11/11</w:t>
+              <w:t>2022/11/23</w:t>
             </w:r>
           </w:p>
         </w:tc>
         <w:tc>
           <w:tcPr>
-            <w:tcW w:w="6283" w:type="dxa"/>
+            <w:tcW w:w="7145" w:type="dxa"/>
             <w:tcBorders>
               <w:top w:val="single" w:sz="8" w:space="0" w:color="C1C7CD"/>
               <w:left w:val="single" w:sz="8" w:space="0" w:color="C1C7CD"/>
@@ -1847,26 +1945,134 @@
               <w:spacing w:after="0"/>
               <w:rPr>
                 <w:rFonts w:ascii="Cambria" w:eastAsia="Cambria" w:hAnsi="Cambria" w:cs="Cambria"/>
-                <w:highlight w:val="yellow"/>
                 <w:lang w:val="vi-VN"/>
               </w:rPr>
             </w:pPr>
             <w:r>
               <w:rPr>
                 <w:rFonts w:ascii="Cambria" w:eastAsia="Cambria" w:hAnsi="Cambria" w:cs="Cambria"/>
-                <w:highlight w:val="yellow"/>
                 <w:lang w:val="vi-VN"/>
               </w:rPr>
-              <w:t xml:space="preserve">+ Update </w:t>
+              <w:t>+ Update Podfile</w:t>
+            </w:r>
+          </w:p>
+          <w:p>
+            <w:pPr>
+              <w:spacing w:after="0"/>
+              <w:rPr>
+                <w:rFonts w:ascii="Cambria" w:eastAsia="Cambria" w:hAnsi="Cambria" w:cs="Cambria"/>
+                <w:lang w:val="vi-VN"/>
+              </w:rPr>
+            </w:pPr>
+            <w:r>
+              <w:rPr>
+                <w:rFonts w:ascii="Cambria" w:eastAsia="Cambria" w:hAnsi="Cambria" w:cs="Cambria"/>
+                <w:lang w:val="vi-VN"/>
+              </w:rPr>
+              <w:t>+ Update BuildConfig</w:t>
+            </w:r>
+          </w:p>
+          <w:p>
+            <w:pPr>
+              <w:spacing w:after="0"/>
+              <w:rPr>
+                <w:rFonts w:ascii="Cambria" w:eastAsia="Cambria" w:hAnsi="Cambria" w:cs="Cambria"/>
+                <w:lang w:val="vi-VN"/>
+              </w:rPr>
+            </w:pPr>
+            <w:r>
+              <w:rPr>
+                <w:rFonts w:ascii="Cambria" w:eastAsia="Cambria" w:hAnsi="Cambria" w:cs="Cambria"/>
+                <w:lang w:val="vi-VN"/>
+              </w:rPr>
+              <w:t xml:space="preserve">+ Hidden:  </w:t>
+            </w:r>
+          </w:p>
+          <w:p>
+            <w:pPr>
+              <w:pStyle w:val="ListParagraph"/>
+              <w:numPr>
+                <w:ilvl w:val="0"/>
+                <w:numId w:val="21"/>
+              </w:numPr>
+              <w:spacing w:after="0"/>
+              <w:rPr>
+                <w:rFonts w:ascii="Cambria" w:eastAsia="Cambria" w:hAnsi="Cambria" w:cs="Cambria"/>
+                <w:lang w:val="vi-VN"/>
+              </w:rPr>
+            </w:pPr>
+            <w:r>
+              <w:rPr>
+                <w:rFonts w:ascii="Cambria" w:eastAsia="Cambria" w:hAnsi="Cambria" w:cs="Cambria"/>
+                <w:lang w:val="vi-VN"/>
+              </w:rPr>
+              <w:t>S</w:t>
             </w:r>
             <w:r>
               <w:rPr>
                 <w:rFonts w:ascii="Cambria" w:eastAsia="Cambria" w:hAnsi="Cambria" w:cs="Cambria"/>
-                <w:highlight w:val="yellow"/>
                 <w:lang w:val="vi-VN"/>
               </w:rPr>
-              <w:t>pod 'NotificationSDK'</w:t>
+              <w:t>earch bar</w:t>
             </w:r>
+            <w:r>
+              <w:rPr>
+                <w:rFonts w:ascii="Cambria" w:eastAsia="Cambria" w:hAnsi="Cambria" w:cs="Cambria"/>
+                <w:lang w:val="vi-VN"/>
+              </w:rPr>
+              <w:t>.</w:t>
+            </w:r>
+          </w:p>
+          <w:p>
+            <w:pPr>
+              <w:pStyle w:val="ListParagraph"/>
+              <w:numPr>
+                <w:ilvl w:val="0"/>
+                <w:numId w:val="21"/>
+              </w:numPr>
+              <w:spacing w:after="0"/>
+              <w:rPr>
+                <w:rFonts w:ascii="Cambria" w:eastAsia="Cambria" w:hAnsi="Cambria" w:cs="Cambria"/>
+                <w:lang w:val="vi-VN"/>
+              </w:rPr>
+            </w:pPr>
+            <w:r>
+              <w:rPr>
+                <w:rFonts w:ascii="Cambria" w:eastAsia="Cambria" w:hAnsi="Cambria" w:cs="Cambria"/>
+                <w:lang w:val="vi-VN"/>
+              </w:rPr>
+              <w:t>Button create group</w:t>
+            </w:r>
+          </w:p>
+          <w:p>
+            <w:pPr>
+              <w:pStyle w:val="ListParagraph"/>
+              <w:numPr>
+                <w:ilvl w:val="0"/>
+                <w:numId w:val="21"/>
+              </w:numPr>
+              <w:spacing w:after="0"/>
+              <w:rPr>
+                <w:rFonts w:ascii="Cambria" w:eastAsia="Cambria" w:hAnsi="Cambria" w:cs="Cambria"/>
+                <w:lang w:val="vi-VN"/>
+              </w:rPr>
+            </w:pPr>
+            <w:r>
+              <w:rPr>
+                <w:rFonts w:ascii="Cambria" w:eastAsia="Cambria" w:hAnsi="Cambria" w:cs="Cambria"/>
+                <w:lang w:val="vi-VN"/>
+              </w:rPr>
+              <w:t>Contact info</w:t>
+            </w:r>
+          </w:p>
+          <w:p>
+            <w:pPr>
+              <w:spacing w:after="0"/>
+              <w:rPr>
+                <w:rFonts w:ascii="Cambria" w:eastAsia="Cambria" w:hAnsi="Cambria" w:cs="Cambria"/>
+                <w:lang w:val="vi-VN"/>
+              </w:rPr>
+            </w:pPr>
           </w:p>
         </w:tc>
       </w:tr>
@@ -2627,7 +2833,27 @@
           <w:szCs w:val="26"/>
           <w:lang w:val="en-GB"/>
         </w:rPr>
-        <w:t>', :git =&gt; 'https://github.com/</w:t>
+        <w:t>'</w:t>
+      </w:r>
+      <w:proofErr w:type="gramStart"/>
+      <w:r>
+        <w:rPr>
+          <w:rFonts w:ascii="AppleSystemUIFont" w:hAnsi="AppleSystemUIFont" w:cs="AppleSystemUIFont"/>
+          <w:sz w:val="26"/>
+          <w:szCs w:val="26"/>
+          <w:lang w:val="en-GB"/>
+        </w:rPr>
+        <w:t>, :git</w:t>
+      </w:r>
+      <w:proofErr w:type="gramEnd"/>
+      <w:r>
+        <w:rPr>
+          <w:rFonts w:ascii="AppleSystemUIFont" w:hAnsi="AppleSystemUIFont" w:cs="AppleSystemUIFont"/>
+          <w:sz w:val="26"/>
+          <w:szCs w:val="26"/>
+          <w:lang w:val="en-GB"/>
+        </w:rPr>
+        <w:t xml:space="preserve"> =&gt; 'https://github.com/</w:t>
       </w:r>
       <w:proofErr w:type="spellStart"/>
       <w:r>
@@ -2687,7 +2913,7 @@
           <w:highlight w:val="yellow"/>
           <w:lang w:val="vi-VN"/>
         </w:rPr>
-        <w:t>2</w:t>
+        <w:t>3</w:t>
       </w:r>
       <w:r>
         <w:rPr>
@@ -2927,7 +3153,7 @@
           <w:highlight w:val="yellow"/>
           <w:lang w:val="vi-VN"/>
         </w:rPr>
-        <w:t>2</w:t>
+        <w:t>3</w:t>
       </w:r>
       <w:r>
         <w:rPr>
@@ -6049,7 +6275,7 @@
           <w:rFonts w:ascii="Consolas" w:eastAsia="Consolas" w:hAnsi="Consolas" w:cs="Consolas"/>
           <w:color w:val="000000"/>
         </w:rPr>
-        <w:t>: false,</w:t>
+        <w:t>: false</w:t>
       </w:r>
     </w:p>
     <w:p>
@@ -6059,20 +6285,39 @@
         <w:rPr>
           <w:rFonts w:ascii="Consolas" w:eastAsia="Consolas" w:hAnsi="Consolas" w:cs="Consolas"/>
           <w:color w:val="000000"/>
-        </w:rPr>
-      </w:pPr>
-      <w:r>
-        <w:rPr>
-          <w:rFonts w:ascii="Consolas" w:eastAsia="Consolas" w:hAnsi="Consolas" w:cs="Consolas"/>
-          <w:color w:val="000000"/>
-        </w:rPr>
-        <w:t xml:space="preserve">                </w:t>
-      </w:r>
-      <w:proofErr w:type="spellStart"/>
-      <w:r>
-        <w:rPr>
-          <w:rFonts w:ascii="Consolas" w:eastAsia="Consolas" w:hAnsi="Consolas" w:cs="Consolas"/>
-          <w:color w:val="000000"/>
+          <w:lang w:val="vi-VN"/>
+        </w:rPr>
+      </w:pPr>
+      <w:r>
+        <w:rPr>
+          <w:rFonts w:ascii="Consolas" w:eastAsia="Consolas" w:hAnsi="Consolas" w:cs="Consolas"/>
+          <w:color w:val="000000"/>
+        </w:rPr>
+        <w:t xml:space="preserve">               </w:t>
+      </w:r>
+      <w:r>
+        <w:rPr>
+          <w:rFonts w:ascii="Consolas" w:eastAsia="Consolas" w:hAnsi="Consolas" w:cs="Consolas"/>
+          <w:color w:val="000000"/>
+          <w:highlight w:val="yellow"/>
+          <w:lang w:val="vi-VN"/>
+        </w:rPr>
+        <w:t>// Remove -&gt;</w:t>
+      </w:r>
+      <w:r>
+        <w:rPr>
+          <w:rFonts w:ascii="Consolas" w:eastAsia="Consolas" w:hAnsi="Consolas" w:cs="Consolas"/>
+          <w:color w:val="000000"/>
+          <w:highlight w:val="yellow"/>
+        </w:rPr>
+        <w:t xml:space="preserve"> </w:t>
+      </w:r>
+      <w:proofErr w:type="spellStart"/>
+      <w:r>
+        <w:rPr>
+          <w:rFonts w:ascii="Consolas" w:eastAsia="Consolas" w:hAnsi="Consolas" w:cs="Consolas"/>
+          <w:color w:val="000000"/>
+          <w:highlight w:val="yellow"/>
         </w:rPr>
         <w:t>allowEditContact</w:t>
       </w:r>
@@ -6081,8 +6326,17 @@
         <w:rPr>
           <w:rFonts w:ascii="Consolas" w:eastAsia="Consolas" w:hAnsi="Consolas" w:cs="Consolas"/>
           <w:color w:val="000000"/>
+          <w:highlight w:val="yellow"/>
         </w:rPr>
         <w:t>: false</w:t>
+      </w:r>
+      <w:r>
+        <w:rPr>
+          <w:rFonts w:ascii="Consolas" w:eastAsia="Consolas" w:hAnsi="Consolas" w:cs="Consolas"/>
+          <w:color w:val="000000"/>
+          <w:lang w:val="vi-VN"/>
+        </w:rPr>
+        <w:t xml:space="preserve"> </w:t>
       </w:r>
     </w:p>
     <w:p>
@@ -12861,6 +13115,9 @@
           <w:numId w:val="8"/>
         </w:numPr>
         <w:spacing w:after="0"/>
+        <w:rPr>
+          <w:highlight w:val="yellow"/>
+        </w:rPr>
       </w:pPr>
       <w:r>
         <w:rPr>
@@ -12874,6 +13131,7 @@
           <w:rFonts w:ascii="Cambria" w:eastAsia="Cambria" w:hAnsi="Cambria" w:cs="Cambria"/>
           <w:b/>
           <w:color w:val="000000"/>
+          <w:highlight w:val="yellow"/>
         </w:rPr>
         <w:t>Open list Group:</w:t>
       </w:r>
@@ -12883,40 +13141,127 @@
         <w:spacing w:after="0"/>
         <w:rPr>
           <w:rFonts w:ascii="Consolas" w:eastAsia="Consolas" w:hAnsi="Consolas" w:cs="Consolas"/>
-        </w:rPr>
-      </w:pPr>
-      <w:r>
-        <w:rPr>
-          <w:rFonts w:ascii="Consolas" w:eastAsia="Consolas" w:hAnsi="Consolas" w:cs="Consolas"/>
+          <w:highlight w:val="yellow"/>
+        </w:rPr>
+      </w:pPr>
+      <w:r>
+        <w:rPr>
+          <w:rFonts w:ascii="Consolas" w:eastAsia="Consolas" w:hAnsi="Consolas" w:cs="Consolas"/>
+          <w:highlight w:val="yellow"/>
         </w:rPr>
         <w:t xml:space="preserve">     </w:t>
       </w:r>
+      <w:proofErr w:type="spellStart"/>
       <w:proofErr w:type="gramStart"/>
       <w:r>
         <w:rPr>
           <w:rFonts w:ascii="Consolas" w:eastAsia="Consolas" w:hAnsi="Consolas" w:cs="Consolas"/>
-        </w:rPr>
-        <w:t>self.</w:t>
-      </w:r>
-      <w:proofErr w:type="spellStart"/>
-      <w:r>
-        <w:rPr>
-          <w:rFonts w:ascii="Consolas" w:eastAsia="Consolas" w:hAnsi="Consolas" w:cs="Consolas"/>
-        </w:rPr>
-        <w:t>netaloSDK</w:t>
-      </w:r>
-      <w:proofErr w:type="spellEnd"/>
+          <w:highlight w:val="yellow"/>
+        </w:rPr>
+        <w:t>self.netaloSDK</w:t>
+      </w:r>
+      <w:proofErr w:type="spellEnd"/>
+      <w:r>
+        <w:rPr>
+          <w:rFonts w:ascii="Consolas" w:eastAsia="Consolas" w:hAnsi="Consolas" w:cs="Consolas"/>
+          <w:highlight w:val="yellow"/>
+        </w:rPr>
+        <w:t>?.</w:t>
+      </w:r>
       <w:proofErr w:type="gramEnd"/>
       <w:r>
         <w:rPr>
-          <w:rFonts w:ascii="Consolas" w:eastAsia="Consolas" w:hAnsi="Consolas" w:cs="Consolas"/>
-        </w:rPr>
-        <w:t>?.</w:t>
-      </w:r>
-      <w:proofErr w:type="spellStart"/>
-      <w:r>
-        <w:rPr>
-          <w:rFonts w:ascii="Consolas" w:eastAsia="Consolas" w:hAnsi="Consolas" w:cs="Consolas"/>
+          <w:highlight w:val="yellow"/>
+        </w:rPr>
+        <w:t xml:space="preserve"> </w:t>
+      </w:r>
+      <w:proofErr w:type="spellStart"/>
+      <w:proofErr w:type="gramStart"/>
+      <w:r>
+        <w:rPr>
+          <w:rFonts w:ascii="Consolas" w:eastAsia="Consolas" w:hAnsi="Consolas" w:cs="Consolas"/>
+          <w:highlight w:val="yellow"/>
+        </w:rPr>
+        <w:t>showListGroup</w:t>
+      </w:r>
+      <w:proofErr w:type="spellEnd"/>
+      <w:r>
+        <w:rPr>
+          <w:rFonts w:ascii="Consolas" w:eastAsia="Consolas" w:hAnsi="Consolas" w:cs="Consolas"/>
+          <w:highlight w:val="yellow"/>
+        </w:rPr>
+        <w:t>(</w:t>
+      </w:r>
+      <w:proofErr w:type="gramEnd"/>
+      <w:r>
+        <w:rPr>
+          <w:rFonts w:ascii="Consolas" w:eastAsia="Consolas" w:hAnsi="Consolas" w:cs="Consolas"/>
+          <w:highlight w:val="yellow"/>
+        </w:rPr>
+        <w:t>completion: { error in</w:t>
+      </w:r>
+    </w:p>
+    <w:p>
+      <w:pPr>
+        <w:spacing w:after="0"/>
+        <w:rPr>
+          <w:rFonts w:ascii="Consolas" w:eastAsia="Consolas" w:hAnsi="Consolas" w:cs="Consolas"/>
+          <w:highlight w:val="yellow"/>
+        </w:rPr>
+      </w:pPr>
+      <w:r>
+        <w:rPr>
+          <w:rFonts w:ascii="Consolas" w:eastAsia="Consolas" w:hAnsi="Consolas" w:cs="Consolas"/>
+          <w:highlight w:val="yellow"/>
+        </w:rPr>
+        <w:t xml:space="preserve">          let err = error as? </w:t>
+      </w:r>
+      <w:proofErr w:type="spellStart"/>
+      <w:r>
+        <w:rPr>
+          <w:rFonts w:ascii="Consolas" w:eastAsia="Consolas" w:hAnsi="Consolas" w:cs="Consolas"/>
+          <w:highlight w:val="yellow"/>
+        </w:rPr>
+        <w:t>NAError</w:t>
+      </w:r>
+      <w:proofErr w:type="spellEnd"/>
+    </w:p>
+    <w:p>
+      <w:pPr>
+        <w:spacing w:after="0"/>
+        <w:rPr>
+          <w:rFonts w:ascii="Consolas" w:eastAsia="Consolas" w:hAnsi="Consolas" w:cs="Consolas"/>
+          <w:highlight w:val="yellow"/>
+        </w:rPr>
+      </w:pPr>
+      <w:r>
+        <w:rPr>
+          <w:rFonts w:ascii="Consolas" w:eastAsia="Consolas" w:hAnsi="Consolas" w:cs="Consolas"/>
+          <w:highlight w:val="yellow"/>
+        </w:rPr>
+        <w:t xml:space="preserve">          </w:t>
+      </w:r>
+      <w:proofErr w:type="gramStart"/>
+      <w:r>
+        <w:rPr>
+          <w:rFonts w:ascii="Consolas" w:eastAsia="Consolas" w:hAnsi="Consolas" w:cs="Consolas"/>
+          <w:highlight w:val="yellow"/>
+        </w:rPr>
+        <w:t>print(</w:t>
+      </w:r>
+      <w:proofErr w:type="gramEnd"/>
+      <w:r>
+        <w:rPr>
+          <w:rFonts w:ascii="Consolas" w:eastAsia="Consolas" w:hAnsi="Consolas" w:cs="Consolas"/>
+          <w:highlight w:val="yellow"/>
+        </w:rPr>
+        <w:t>"</w:t>
+      </w:r>
+      <w:proofErr w:type="spellStart"/>
+      <w:r>
+        <w:rPr>
+          <w:rFonts w:ascii="Consolas" w:eastAsia="Consolas" w:hAnsi="Consolas" w:cs="Consolas"/>
+          <w:highlight w:val="yellow"/>
         </w:rPr>
         <w:t>showVNDemoVC</w:t>
       </w:r>
@@ -12924,70 +13269,7 @@
       <w:r>
         <w:rPr>
           <w:rFonts w:ascii="Consolas" w:eastAsia="Consolas" w:hAnsi="Consolas" w:cs="Consolas"/>
-        </w:rPr>
-        <w:t>(completion: { error in</w:t>
-      </w:r>
-    </w:p>
-    <w:p>
-      <w:pPr>
-        <w:spacing w:after="0"/>
-        <w:rPr>
-          <w:rFonts w:ascii="Consolas" w:eastAsia="Consolas" w:hAnsi="Consolas" w:cs="Consolas"/>
-        </w:rPr>
-      </w:pPr>
-      <w:r>
-        <w:rPr>
-          <w:rFonts w:ascii="Consolas" w:eastAsia="Consolas" w:hAnsi="Consolas" w:cs="Consolas"/>
-        </w:rPr>
-        <w:t xml:space="preserve">          let err = error as? </w:t>
-      </w:r>
-      <w:proofErr w:type="spellStart"/>
-      <w:r>
-        <w:rPr>
-          <w:rFonts w:ascii="Consolas" w:eastAsia="Consolas" w:hAnsi="Consolas" w:cs="Consolas"/>
-        </w:rPr>
-        <w:t>NAError</w:t>
-      </w:r>
-      <w:proofErr w:type="spellEnd"/>
-    </w:p>
-    <w:p>
-      <w:pPr>
-        <w:spacing w:after="0"/>
-        <w:rPr>
-          <w:rFonts w:ascii="Consolas" w:eastAsia="Consolas" w:hAnsi="Consolas" w:cs="Consolas"/>
-        </w:rPr>
-      </w:pPr>
-      <w:r>
-        <w:rPr>
-          <w:rFonts w:ascii="Consolas" w:eastAsia="Consolas" w:hAnsi="Consolas" w:cs="Consolas"/>
-        </w:rPr>
-        <w:t xml:space="preserve">          </w:t>
-      </w:r>
-      <w:proofErr w:type="gramStart"/>
-      <w:r>
-        <w:rPr>
-          <w:rFonts w:ascii="Consolas" w:eastAsia="Consolas" w:hAnsi="Consolas" w:cs="Consolas"/>
-        </w:rPr>
-        <w:t>print(</w:t>
-      </w:r>
-      <w:proofErr w:type="gramEnd"/>
-      <w:r>
-        <w:rPr>
-          <w:rFonts w:ascii="Consolas" w:eastAsia="Consolas" w:hAnsi="Consolas" w:cs="Consolas"/>
-        </w:rPr>
-        <w:t>"</w:t>
-      </w:r>
-      <w:proofErr w:type="spellStart"/>
-      <w:r>
-        <w:rPr>
-          <w:rFonts w:ascii="Consolas" w:eastAsia="Consolas" w:hAnsi="Consolas" w:cs="Consolas"/>
-        </w:rPr>
-        <w:t>showVNDemoVC</w:t>
-      </w:r>
-      <w:proofErr w:type="spellEnd"/>
-      <w:r>
-        <w:rPr>
-          <w:rFonts w:ascii="Consolas" w:eastAsia="Consolas" w:hAnsi="Consolas" w:cs="Consolas"/>
+          <w:highlight w:val="yellow"/>
         </w:rPr>
         <w:t xml:space="preserve"> with err: \(</w:t>
       </w:r>
@@ -12995,6 +13277,7 @@
       <w:r>
         <w:rPr>
           <w:rFonts w:ascii="Consolas" w:eastAsia="Consolas" w:hAnsi="Consolas" w:cs="Consolas"/>
+          <w:highlight w:val="yellow"/>
         </w:rPr>
         <w:t>err?.description</w:t>
       </w:r>
@@ -13002,6 +13285,7 @@
       <w:r>
         <w:rPr>
           <w:rFonts w:ascii="Consolas" w:eastAsia="Consolas" w:hAnsi="Consolas" w:cs="Consolas"/>
+          <w:highlight w:val="yellow"/>
         </w:rPr>
         <w:t xml:space="preserve"> ?? "")")</w:t>
       </w:r>
@@ -13018,6 +13302,7 @@
       <w:r>
         <w:rPr>
           <w:rFonts w:ascii="Consolas" w:eastAsia="Consolas" w:hAnsi="Consolas" w:cs="Consolas"/>
+          <w:highlight w:val="yellow"/>
         </w:rPr>
         <w:t xml:space="preserve">     })</w:t>
       </w:r>
@@ -17938,6 +18223,118 @@
     </w:lvl>
   </w:abstractNum>
   <w:abstractNum w:abstractNumId="3" w15:restartNumberingAfterBreak="0">
+    <w:nsid w:val="14C87806"/>
+    <w:multiLevelType w:val="hybridMultilevel"/>
+    <w:tmpl w:val="8890A55E"/>
+    <w:lvl w:ilvl="0" w:tplc="D4067F3C">
+      <w:numFmt w:val="bullet"/>
+      <w:lvlText w:val="-"/>
+      <w:lvlJc w:val="left"/>
+      <w:pPr>
+        <w:ind w:left="840" w:hanging="360"/>
+      </w:pPr>
+      <w:rPr>
+        <w:rFonts w:ascii="Cambria" w:eastAsia="Cambria" w:hAnsi="Cambria" w:cs="Cambria" w:hint="default"/>
+      </w:rPr>
+    </w:lvl>
+    <w:lvl w:ilvl="1" w:tplc="08090003" w:tentative="1">
+      <w:start w:val="1"/>
+      <w:numFmt w:val="bullet"/>
+      <w:lvlText w:val="o"/>
+      <w:lvlJc w:val="left"/>
+      <w:pPr>
+        <w:ind w:left="1560" w:hanging="360"/>
+      </w:pPr>
+      <w:rPr>
+        <w:rFonts w:ascii="Courier New" w:hAnsi="Courier New" w:cs="Courier New" w:hint="default"/>
+      </w:rPr>
+    </w:lvl>
+    <w:lvl w:ilvl="2" w:tplc="08090005" w:tentative="1">
+      <w:start w:val="1"/>
+      <w:numFmt w:val="bullet"/>
+      <w:lvlText w:val=""/>
+      <w:lvlJc w:val="left"/>
+      <w:pPr>
+        <w:ind w:left="2280" w:hanging="360"/>
+      </w:pPr>
+      <w:rPr>
+        <w:rFonts w:ascii="Wingdings" w:hAnsi="Wingdings" w:hint="default"/>
+      </w:rPr>
+    </w:lvl>
+    <w:lvl w:ilvl="3" w:tplc="08090001" w:tentative="1">
+      <w:start w:val="1"/>
+      <w:numFmt w:val="bullet"/>
+      <w:lvlText w:val=""/>
+      <w:lvlJc w:val="left"/>
+      <w:pPr>
+        <w:ind w:left="3000" w:hanging="360"/>
+      </w:pPr>
+      <w:rPr>
+        <w:rFonts w:ascii="Symbol" w:hAnsi="Symbol" w:hint="default"/>
+      </w:rPr>
+    </w:lvl>
+    <w:lvl w:ilvl="4" w:tplc="08090003" w:tentative="1">
+      <w:start w:val="1"/>
+      <w:numFmt w:val="bullet"/>
+      <w:lvlText w:val="o"/>
+      <w:lvlJc w:val="left"/>
+      <w:pPr>
+        <w:ind w:left="3720" w:hanging="360"/>
+      </w:pPr>
+      <w:rPr>
+        <w:rFonts w:ascii="Courier New" w:hAnsi="Courier New" w:cs="Courier New" w:hint="default"/>
+      </w:rPr>
+    </w:lvl>
+    <w:lvl w:ilvl="5" w:tplc="08090005" w:tentative="1">
+      <w:start w:val="1"/>
+      <w:numFmt w:val="bullet"/>
+      <w:lvlText w:val=""/>
+      <w:lvlJc w:val="left"/>
+      <w:pPr>
+        <w:ind w:left="4440" w:hanging="360"/>
+      </w:pPr>
+      <w:rPr>
+        <w:rFonts w:ascii="Wingdings" w:hAnsi="Wingdings" w:hint="default"/>
+      </w:rPr>
+    </w:lvl>
+    <w:lvl w:ilvl="6" w:tplc="08090001" w:tentative="1">
+      <w:start w:val="1"/>
+      <w:numFmt w:val="bullet"/>
+      <w:lvlText w:val=""/>
+      <w:lvlJc w:val="left"/>
+      <w:pPr>
+        <w:ind w:left="5160" w:hanging="360"/>
+      </w:pPr>
+      <w:rPr>
+        <w:rFonts w:ascii="Symbol" w:hAnsi="Symbol" w:hint="default"/>
+      </w:rPr>
+    </w:lvl>
+    <w:lvl w:ilvl="7" w:tplc="08090003" w:tentative="1">
+      <w:start w:val="1"/>
+      <w:numFmt w:val="bullet"/>
+      <w:lvlText w:val="o"/>
+      <w:lvlJc w:val="left"/>
+      <w:pPr>
+        <w:ind w:left="5880" w:hanging="360"/>
+      </w:pPr>
+      <w:rPr>
+        <w:rFonts w:ascii="Courier New" w:hAnsi="Courier New" w:cs="Courier New" w:hint="default"/>
+      </w:rPr>
+    </w:lvl>
+    <w:lvl w:ilvl="8" w:tplc="08090005" w:tentative="1">
+      <w:start w:val="1"/>
+      <w:numFmt w:val="bullet"/>
+      <w:lvlText w:val=""/>
+      <w:lvlJc w:val="left"/>
+      <w:pPr>
+        <w:ind w:left="6600" w:hanging="360"/>
+      </w:pPr>
+      <w:rPr>
+        <w:rFonts w:ascii="Wingdings" w:hAnsi="Wingdings" w:hint="default"/>
+      </w:rPr>
+    </w:lvl>
+  </w:abstractNum>
+  <w:abstractNum w:abstractNumId="4" w15:restartNumberingAfterBreak="0">
     <w:nsid w:val="2A1344EE"/>
     <w:multiLevelType w:val="multilevel"/>
     <w:tmpl w:val="401CEE48"/>
@@ -18018,7 +18415,7 @@
       </w:pPr>
     </w:lvl>
   </w:abstractNum>
-  <w:abstractNum w:abstractNumId="4" w15:restartNumberingAfterBreak="0">
+  <w:abstractNum w:abstractNumId="5" w15:restartNumberingAfterBreak="0">
     <w:nsid w:val="2C934EE2"/>
     <w:multiLevelType w:val="multilevel"/>
     <w:tmpl w:val="D2D0052A"/>
@@ -18096,7 +18493,7 @@
       </w:pPr>
     </w:lvl>
   </w:abstractNum>
-  <w:abstractNum w:abstractNumId="5" w15:restartNumberingAfterBreak="0">
+  <w:abstractNum w:abstractNumId="6" w15:restartNumberingAfterBreak="0">
     <w:nsid w:val="2DE14808"/>
     <w:multiLevelType w:val="multilevel"/>
     <w:tmpl w:val="1DD0146A"/>
@@ -18177,7 +18574,7 @@
       </w:pPr>
     </w:lvl>
   </w:abstractNum>
-  <w:abstractNum w:abstractNumId="6" w15:restartNumberingAfterBreak="0">
+  <w:abstractNum w:abstractNumId="7" w15:restartNumberingAfterBreak="0">
     <w:nsid w:val="30765621"/>
     <w:multiLevelType w:val="multilevel"/>
     <w:tmpl w:val="F8962926"/>
@@ -18262,7 +18659,7 @@
       </w:pPr>
     </w:lvl>
   </w:abstractNum>
-  <w:abstractNum w:abstractNumId="7" w15:restartNumberingAfterBreak="0">
+  <w:abstractNum w:abstractNumId="8" w15:restartNumberingAfterBreak="0">
     <w:nsid w:val="32036C4B"/>
     <w:multiLevelType w:val="multilevel"/>
     <w:tmpl w:val="ABA8BDAA"/>
@@ -18343,7 +18740,7 @@
       </w:pPr>
     </w:lvl>
   </w:abstractNum>
-  <w:abstractNum w:abstractNumId="8" w15:restartNumberingAfterBreak="0">
+  <w:abstractNum w:abstractNumId="9" w15:restartNumberingAfterBreak="0">
     <w:nsid w:val="33520268"/>
     <w:multiLevelType w:val="multilevel"/>
     <w:tmpl w:val="006211F6"/>
@@ -18428,7 +18825,7 @@
       </w:pPr>
     </w:lvl>
   </w:abstractNum>
-  <w:abstractNum w:abstractNumId="9" w15:restartNumberingAfterBreak="0">
+  <w:abstractNum w:abstractNumId="10" w15:restartNumberingAfterBreak="0">
     <w:nsid w:val="374E719D"/>
     <w:multiLevelType w:val="multilevel"/>
     <w:tmpl w:val="E146B772"/>
@@ -18509,7 +18906,7 @@
       </w:pPr>
     </w:lvl>
   </w:abstractNum>
-  <w:abstractNum w:abstractNumId="10" w15:restartNumberingAfterBreak="0">
+  <w:abstractNum w:abstractNumId="11" w15:restartNumberingAfterBreak="0">
     <w:nsid w:val="4BC748BB"/>
     <w:multiLevelType w:val="multilevel"/>
     <w:tmpl w:val="D69CABE6"/>
@@ -18590,7 +18987,7 @@
       </w:pPr>
     </w:lvl>
   </w:abstractNum>
-  <w:abstractNum w:abstractNumId="11" w15:restartNumberingAfterBreak="0">
+  <w:abstractNum w:abstractNumId="12" w15:restartNumberingAfterBreak="0">
     <w:nsid w:val="53774B68"/>
     <w:multiLevelType w:val="multilevel"/>
     <w:tmpl w:val="3D5C8478"/>
@@ -18671,7 +19068,7 @@
       </w:pPr>
     </w:lvl>
   </w:abstractNum>
-  <w:abstractNum w:abstractNumId="12" w15:restartNumberingAfterBreak="0">
+  <w:abstractNum w:abstractNumId="13" w15:restartNumberingAfterBreak="0">
     <w:nsid w:val="5D4209D0"/>
     <w:multiLevelType w:val="multilevel"/>
     <w:tmpl w:val="286E5F8E"/>
@@ -18752,7 +19149,7 @@
       </w:pPr>
     </w:lvl>
   </w:abstractNum>
-  <w:abstractNum w:abstractNumId="13" w15:restartNumberingAfterBreak="0">
+  <w:abstractNum w:abstractNumId="14" w15:restartNumberingAfterBreak="0">
     <w:nsid w:val="60653CCA"/>
     <w:multiLevelType w:val="multilevel"/>
     <w:tmpl w:val="860031B8"/>
@@ -18841,7 +19238,7 @@
       </w:pPr>
     </w:lvl>
   </w:abstractNum>
-  <w:abstractNum w:abstractNumId="14" w15:restartNumberingAfterBreak="0">
+  <w:abstractNum w:abstractNumId="15" w15:restartNumberingAfterBreak="0">
     <w:nsid w:val="66D25945"/>
     <w:multiLevelType w:val="multilevel"/>
     <w:tmpl w:val="F28442A8"/>
@@ -18922,7 +19319,7 @@
       </w:pPr>
     </w:lvl>
   </w:abstractNum>
-  <w:abstractNum w:abstractNumId="15" w15:restartNumberingAfterBreak="0">
+  <w:abstractNum w:abstractNumId="16" w15:restartNumberingAfterBreak="0">
     <w:nsid w:val="69D55700"/>
     <w:multiLevelType w:val="multilevel"/>
     <w:tmpl w:val="D054A7E6"/>
@@ -19003,7 +19400,7 @@
       </w:pPr>
     </w:lvl>
   </w:abstractNum>
-  <w:abstractNum w:abstractNumId="16" w15:restartNumberingAfterBreak="0">
+  <w:abstractNum w:abstractNumId="17" w15:restartNumberingAfterBreak="0">
     <w:nsid w:val="6A9C3A5C"/>
     <w:multiLevelType w:val="multilevel"/>
     <w:tmpl w:val="1F52046E"/>
@@ -19084,7 +19481,7 @@
       </w:pPr>
     </w:lvl>
   </w:abstractNum>
-  <w:abstractNum w:abstractNumId="17" w15:restartNumberingAfterBreak="0">
+  <w:abstractNum w:abstractNumId="18" w15:restartNumberingAfterBreak="0">
     <w:nsid w:val="6CA71078"/>
     <w:multiLevelType w:val="hybridMultilevel"/>
     <w:tmpl w:val="2FA088F8"/>
@@ -19196,7 +19593,7 @@
       </w:rPr>
     </w:lvl>
   </w:abstractNum>
-  <w:abstractNum w:abstractNumId="18" w15:restartNumberingAfterBreak="0">
+  <w:abstractNum w:abstractNumId="19" w15:restartNumberingAfterBreak="0">
     <w:nsid w:val="748A35A0"/>
     <w:multiLevelType w:val="multilevel"/>
     <w:tmpl w:val="E6DE8298"/>
@@ -19277,7 +19674,7 @@
       </w:pPr>
     </w:lvl>
   </w:abstractNum>
-  <w:abstractNum w:abstractNumId="19" w15:restartNumberingAfterBreak="0">
+  <w:abstractNum w:abstractNumId="20" w15:restartNumberingAfterBreak="0">
     <w:nsid w:val="7FBA589F"/>
     <w:multiLevelType w:val="multilevel"/>
     <w:tmpl w:val="25FEC61A"/>
@@ -19359,64 +19756,67 @@
     </w:lvl>
   </w:abstractNum>
   <w:num w:numId="1" w16cid:durableId="1394964773">
-    <w:abstractNumId w:val="15"/>
+    <w:abstractNumId w:val="16"/>
   </w:num>
   <w:num w:numId="2" w16cid:durableId="1431704094">
-    <w:abstractNumId w:val="13"/>
+    <w:abstractNumId w:val="14"/>
   </w:num>
   <w:num w:numId="3" w16cid:durableId="816848553">
-    <w:abstractNumId w:val="18"/>
+    <w:abstractNumId w:val="19"/>
   </w:num>
   <w:num w:numId="4" w16cid:durableId="86847805">
-    <w:abstractNumId w:val="10"/>
+    <w:abstractNumId w:val="11"/>
   </w:num>
   <w:num w:numId="5" w16cid:durableId="1591356238">
-    <w:abstractNumId w:val="7"/>
+    <w:abstractNumId w:val="8"/>
   </w:num>
   <w:num w:numId="6" w16cid:durableId="1917282472">
-    <w:abstractNumId w:val="19"/>
+    <w:abstractNumId w:val="20"/>
   </w:num>
   <w:num w:numId="7" w16cid:durableId="1235044953">
-    <w:abstractNumId w:val="14"/>
+    <w:abstractNumId w:val="15"/>
   </w:num>
   <w:num w:numId="8" w16cid:durableId="1286814950">
     <w:abstractNumId w:val="2"/>
   </w:num>
   <w:num w:numId="9" w16cid:durableId="194390818">
-    <w:abstractNumId w:val="9"/>
+    <w:abstractNumId w:val="10"/>
   </w:num>
   <w:num w:numId="10" w16cid:durableId="1944650593">
     <w:abstractNumId w:val="1"/>
   </w:num>
   <w:num w:numId="11" w16cid:durableId="1032346838">
-    <w:abstractNumId w:val="3"/>
+    <w:abstractNumId w:val="4"/>
   </w:num>
   <w:num w:numId="12" w16cid:durableId="318969173">
-    <w:abstractNumId w:val="5"/>
+    <w:abstractNumId w:val="6"/>
   </w:num>
   <w:num w:numId="13" w16cid:durableId="247884031">
-    <w:abstractNumId w:val="8"/>
+    <w:abstractNumId w:val="9"/>
   </w:num>
   <w:num w:numId="14" w16cid:durableId="779110046">
     <w:abstractNumId w:val="0"/>
   </w:num>
   <w:num w:numId="15" w16cid:durableId="2103067557">
+    <w:abstractNumId w:val="13"/>
+  </w:num>
+  <w:num w:numId="16" w16cid:durableId="416944659">
+    <w:abstractNumId w:val="7"/>
+  </w:num>
+  <w:num w:numId="17" w16cid:durableId="1374161527">
+    <w:abstractNumId w:val="5"/>
+  </w:num>
+  <w:num w:numId="18" w16cid:durableId="149299531">
+    <w:abstractNumId w:val="17"/>
+  </w:num>
+  <w:num w:numId="19" w16cid:durableId="85738916">
     <w:abstractNumId w:val="12"/>
   </w:num>
-  <w:num w:numId="16" w16cid:durableId="416944659">
-    <w:abstractNumId w:val="6"/>
+  <w:num w:numId="20" w16cid:durableId="1508405448">
+    <w:abstractNumId w:val="18"/>
   </w:num>
-  <w:num w:numId="17" w16cid:durableId="1374161527">
-    <w:abstractNumId w:val="4"/>
-  </w:num>
-  <w:num w:numId="18" w16cid:durableId="149299531">
-    <w:abstractNumId w:val="16"/>
-  </w:num>
-  <w:num w:numId="19" w16cid:durableId="85738916">
-    <w:abstractNumId w:val="11"/>
-  </w:num>
-  <w:num w:numId="20" w16cid:durableId="1508405448">
-    <w:abstractNumId w:val="17"/>
+  <w:num w:numId="21" w16cid:durableId="1978103561">
+    <w:abstractNumId w:val="3"/>
   </w:num>
 </w:numbering>
 </file>

</xml_diff>